<commit_message>
change mentor email and add explanation
</commit_message>
<xml_diff>
--- a/논문 자료/한국정보처리학회 2020년 춘계학술발표대회/KIPS 학술발표대회-논문최종본(MS Word)-2020.docx
+++ b/논문 자료/한국정보처리학회 2020년 춘계학술발표대회/KIPS 학술발표대회-논문최종본(MS Word)-2020.docx
@@ -1,6 +1,6 @@
 
 <file path=word/document.xml><?xml version="1.0" encoding="utf-8"?>
-<w:document xmlns:wpc="http://schemas.microsoft.com/office/word/2010/wordprocessingCanvas" xmlns:mc="http://schemas.openxmlformats.org/markup-compatibility/2006" xmlns:o="urn:schemas-microsoft-com:office:office" xmlns:r="http://schemas.openxmlformats.org/officeDocument/2006/relationships" xmlns:m="http://schemas.openxmlformats.org/officeDocument/2006/math" xmlns:v="urn:schemas-microsoft-com:vml" xmlns:wp14="http://schemas.microsoft.com/office/word/2010/wordprocessingDrawing" xmlns:wp="http://schemas.openxmlformats.org/drawingml/2006/wordprocessingDrawing" xmlns:w10="urn:schemas-microsoft-com:office:word" xmlns:w="http://schemas.openxmlformats.org/wordprocessingml/2006/main" xmlns:w14="http://schemas.microsoft.com/office/word/2010/wordml" xmlns:wpg="http://schemas.microsoft.com/office/word/2010/wordprocessingGroup" xmlns:wpi="http://schemas.microsoft.com/office/word/2010/wordprocessingInk" xmlns:wne="http://schemas.microsoft.com/office/word/2006/wordml" xmlns:wps="http://schemas.microsoft.com/office/word/2010/wordprocessingShape" mc:Ignorable="w14 wp14">
+<w:document xmlns:wpc="http://schemas.microsoft.com/office/word/2010/wordprocessingCanvas" xmlns:cx="http://schemas.microsoft.com/office/drawing/2014/chartex" xmlns:cx1="http://schemas.microsoft.com/office/drawing/2015/9/8/chartex" xmlns:cx2="http://schemas.microsoft.com/office/drawing/2015/10/21/chartex" xmlns:cx3="http://schemas.microsoft.com/office/drawing/2016/5/9/chartex" xmlns:cx4="http://schemas.microsoft.com/office/drawing/2016/5/10/chartex" xmlns:cx5="http://schemas.microsoft.com/office/drawing/2016/5/11/chartex" xmlns:cx6="http://schemas.microsoft.com/office/drawing/2016/5/12/chartex" xmlns:cx7="http://schemas.microsoft.com/office/drawing/2016/5/13/chartex" xmlns:cx8="http://schemas.microsoft.com/office/drawing/2016/5/14/chartex" xmlns:mc="http://schemas.openxmlformats.org/markup-compatibility/2006" xmlns:aink="http://schemas.microsoft.com/office/drawing/2016/ink" xmlns:am3d="http://schemas.microsoft.com/office/drawing/2017/model3d" xmlns:o="urn:schemas-microsoft-com:office:office" xmlns:r="http://schemas.openxmlformats.org/officeDocument/2006/relationships" xmlns:m="http://schemas.openxmlformats.org/officeDocument/2006/math" xmlns:v="urn:schemas-microsoft-com:vml" xmlns:wp14="http://schemas.microsoft.com/office/word/2010/wordprocessingDrawing" xmlns:wp="http://schemas.openxmlformats.org/drawingml/2006/wordprocessingDrawing" xmlns:w10="urn:schemas-microsoft-com:office:word" xmlns:w="http://schemas.openxmlformats.org/wordprocessingml/2006/main" xmlns:w14="http://schemas.microsoft.com/office/word/2010/wordml" xmlns:w15="http://schemas.microsoft.com/office/word/2012/wordml" xmlns:w16cid="http://schemas.microsoft.com/office/word/2016/wordml/cid" xmlns:w16se="http://schemas.microsoft.com/office/word/2015/wordml/symex" xmlns:wpg="http://schemas.microsoft.com/office/word/2010/wordprocessingGroup" xmlns:wpi="http://schemas.microsoft.com/office/word/2010/wordprocessingInk" xmlns:wne="http://schemas.microsoft.com/office/word/2006/wordml" xmlns:wps="http://schemas.microsoft.com/office/word/2010/wordprocessingShape" mc:Ignorable="w14 w15 w16se w16cid wp14">
   <w:body>
     <w:tbl>
       <w:tblPr>
@@ -438,7 +438,14 @@
                       <w:sz w:val="18"/>
                       <w:szCs w:val="18"/>
                     </w:rPr>
-                    <w:t>gudwls15978@gmail.com, juneyoung5919@gmail.com, kr.xerus.inauris@gmail.com, wodnr96@gmail.com, sjkoh@knu.ac.kr, justin.joy.9to5@gmail.com</w:t>
+                    <w:t xml:space="preserve">gudwls15978@gmail.com, juneyoung5919@gmail.com, kr.xerus.inauris@gmail.com, wodnr96@gmail.com, sjkoh@knu.ac.kr, </w:t>
+                  </w:r>
+                  <w:r>
+                    <w:rPr>
+                      <w:sz w:val="18"/>
+                      <w:szCs w:val="18"/>
+                    </w:rPr>
+                    <w:t>jeongseok.kim@sk.com</w:t>
                   </w:r>
                 </w:p>
               </w:tc>
@@ -587,21 +594,7 @@
                     <w:rPr>
                       <w:sz w:val="20"/>
                     </w:rPr>
-                    <w:t xml:space="preserve"> </w:t>
-                  </w:r>
-                  <w:proofErr w:type="spellStart"/>
-                  <w:r>
-                    <w:rPr>
-                      <w:sz w:val="20"/>
-                    </w:rPr>
-                    <w:t>Ko</w:t>
-                  </w:r>
-                  <w:proofErr w:type="spellEnd"/>
-                  <w:r>
-                    <w:rPr>
-                      <w:sz w:val="20"/>
-                    </w:rPr>
-                    <w:t xml:space="preserve">*, </w:t>
+                    <w:t xml:space="preserve"> Ko*, </w:t>
                   </w:r>
                   <w:proofErr w:type="spellStart"/>
                   <w:r>
@@ -1470,7 +1463,10 @@
                     <w:rPr>
                       <w:rFonts w:hint="eastAsia"/>
                     </w:rPr>
-                    <w:t>제한받지</w:t>
+                    <w:t>제한</w:t>
+                  </w:r>
+                  <w:r>
+                    <w:t>받지</w:t>
                   </w:r>
                   <w:proofErr w:type="spellEnd"/>
                   <w:r>
@@ -1620,10 +1616,10 @@
           <w:color w:val="000000"/>
         </w:rPr>
         <w:sectPr>
-          <w:headerReference w:type="even" r:id="rId8"/>
-          <w:headerReference w:type="default" r:id="rId9"/>
-          <w:footerReference w:type="even" r:id="rId10"/>
-          <w:footerReference w:type="default" r:id="rId11"/>
+          <w:headerReference w:type="even" r:id="rId7"/>
+          <w:headerReference w:type="default" r:id="rId8"/>
+          <w:footerReference w:type="even" r:id="rId9"/>
+          <w:footerReference w:type="default" r:id="rId10"/>
           <w:pgSz w:w="11906" w:h="16838"/>
           <w:pgMar w:top="1701" w:right="851" w:bottom="964" w:left="851" w:header="567" w:footer="567" w:gutter="0"/>
           <w:pgNumType w:start="1"/>
@@ -1651,14 +1647,12 @@
           <w:color w:val="000000"/>
         </w:rPr>
       </w:pPr>
-      <w:proofErr w:type="gramStart"/>
       <w:r>
         <w:rPr>
           <w:rFonts w:ascii="돋움체" w:eastAsia="돋움체" w:hAnsi="돋움체" w:cs="궁서" w:hint="eastAsia"/>
           <w:b/>
           <w:color w:val="000000"/>
         </w:rPr>
-        <w:lastRenderedPageBreak/>
         <w:t>1</w:t>
       </w:r>
       <w:r>
@@ -1677,7 +1671,6 @@
         </w:rPr>
         <w:t>서론</w:t>
       </w:r>
-      <w:proofErr w:type="gramEnd"/>
     </w:p>
     <w:p>
       <w:pPr>
@@ -1728,21 +1721,7 @@
         <w:rPr>
           <w:rFonts w:ascii="바탕체" w:eastAsia="바탕체" w:hAnsi="바탕체" w:cs="궁서"/>
         </w:rPr>
-        <w:t xml:space="preserve">2019년 4분기, 한국 교통안전공단에서 교통안전 실현을 위한 아이디어 </w:t>
-      </w:r>
-      <w:proofErr w:type="gramStart"/>
-      <w:r>
-        <w:rPr>
-          <w:rFonts w:ascii="바탕체" w:eastAsia="바탕체" w:hAnsi="바탕체" w:cs="궁서"/>
-        </w:rPr>
-        <w:t>공모전[2] 을</w:t>
-      </w:r>
-      <w:proofErr w:type="gramEnd"/>
-      <w:r>
-        <w:rPr>
-          <w:rFonts w:ascii="바탕체" w:eastAsia="바탕체" w:hAnsi="바탕체" w:cs="궁서"/>
-        </w:rPr>
-        <w:t xml:space="preserve"> 개최함에 이어 2020년에는 경찰청, </w:t>
+        <w:t xml:space="preserve">2019년 4분기, 한국 교통안전공단에서 교통안전 실현을 위한 아이디어 공모전[2] 을 개최함에 이어 2020년에는 경찰청, </w:t>
       </w:r>
       <w:proofErr w:type="spellStart"/>
       <w:r>
@@ -1756,14 +1735,13 @@
         <w:rPr>
           <w:rFonts w:ascii="바탕체" w:eastAsia="바탕체" w:hAnsi="바탕체" w:cs="궁서"/>
         </w:rPr>
-        <w:t xml:space="preserve">, 행안부는 국민생명 지키기 3대 프로젝트 중 ‘교통사고 절반 줄이기’ </w:t>
-      </w:r>
-      <w:r>
-        <w:rPr>
-          <w:rFonts w:ascii="바탕체" w:eastAsia="바탕체" w:hAnsi="바탕체" w:cs="궁서"/>
-        </w:rPr>
-        <w:lastRenderedPageBreak/>
-        <w:t xml:space="preserve">의 일환으로 보행자에 대한 교통안전 종합대책[3]을 추진한 만큼 해당 문제는 정부 차원에서도 해결해야 할 주된 과제 중 하나이다. </w:t>
+        <w:t xml:space="preserve">, 행안부는 국민생명 지키기 3대 프로젝트 중 ‘교통사고 절반 줄이기’ 의 일환으로 보행자에 대한 교통안전 종합대책[3]을 </w:t>
+      </w:r>
+      <w:r>
+        <w:rPr>
+          <w:rFonts w:ascii="바탕체" w:eastAsia="바탕체" w:hAnsi="바탕체" w:cs="궁서"/>
+        </w:rPr>
+        <w:t xml:space="preserve">추진한 만큼 해당 문제는 정부 차원에서도 해결해야 할 주된 과제 중 하나이다. </w:t>
       </w:r>
     </w:p>
     <w:p>
@@ -1781,14 +1759,12 @@
         </w:rPr>
         <w:t xml:space="preserve">한편 CCTV에 관해서는 한국은 CCTV 공화국이라고 </w:t>
       </w:r>
-      <w:proofErr w:type="spellStart"/>
-      <w:r>
-        <w:rPr>
-          <w:rFonts w:ascii="바탕체" w:eastAsia="바탕체" w:hAnsi="바탕체" w:cs="궁서"/>
-        </w:rPr>
-        <w:t>불릴만큼</w:t>
-      </w:r>
-      <w:proofErr w:type="spellEnd"/>
+      <w:r>
+        <w:rPr>
+          <w:rFonts w:ascii="바탕체" w:eastAsia="바탕체" w:hAnsi="바탕체" w:cs="궁서" w:hint="eastAsia"/>
+        </w:rPr>
+        <w:t>불릴 만큼</w:t>
+      </w:r>
       <w:r>
         <w:rPr>
           <w:rFonts w:ascii="바탕체" w:eastAsia="바탕체" w:hAnsi="바탕체" w:cs="궁서"/>
@@ -1859,48 +1835,6 @@
         </w:rPr>
         <w:t xml:space="preserve"> 이용하는 골목길 교차로 사고 예방 시스템을 제안하고자 한다.</w:t>
       </w:r>
-    </w:p>
-    <w:p>
-      <w:pPr>
-        <w:pStyle w:val="aa"/>
-        <w:ind w:left="800" w:firstLine="0"/>
-      </w:pPr>
-    </w:p>
-    <w:p>
-      <w:pPr>
-        <w:pStyle w:val="aa"/>
-        <w:ind w:left="800" w:firstLine="0"/>
-      </w:pPr>
-    </w:p>
-    <w:p>
-      <w:pPr>
-        <w:pStyle w:val="aa"/>
-        <w:ind w:left="800" w:firstLine="0"/>
-      </w:pPr>
-    </w:p>
-    <w:p>
-      <w:pPr>
-        <w:pStyle w:val="aa"/>
-        <w:ind w:left="800" w:firstLine="0"/>
-      </w:pPr>
-    </w:p>
-    <w:p>
-      <w:pPr>
-        <w:pStyle w:val="aa"/>
-        <w:ind w:left="800" w:firstLine="0"/>
-      </w:pPr>
-    </w:p>
-    <w:p>
-      <w:pPr>
-        <w:pStyle w:val="aa"/>
-        <w:ind w:left="800" w:firstLine="0"/>
-      </w:pPr>
-    </w:p>
-    <w:p>
-      <w:pPr>
-        <w:pStyle w:val="aa"/>
-        <w:ind w:left="800" w:firstLine="0"/>
-      </w:pPr>
     </w:p>
     <w:p>
       <w:pPr>
@@ -1978,7 +1912,14 @@
         <w:rPr>
           <w:rFonts w:ascii="바탕체" w:eastAsia="바탕체" w:hAnsi="바탕체" w:cs="궁서"/>
         </w:rPr>
-        <w:t>사각지대 위험인식 시스템은 크게 위험 상황을 감지하는 서버와 각 카메라와 구역의 정보를 저장하고 관리하는 데이터베이스, 카메라 영상을 처리하고 서버와 통신하는 임베디드 보드, LED 알람으로 구성되어 있다. 시스템 전체 구조는 (그림 1) 과 같이 나타낼 수 있다.</w:t>
+        <w:t xml:space="preserve">사각지대 위험인식 시스템은 크게 위험 상황을 감지하는 서버와 각 카메라와 구역의 정보를 저장하고 관리하는 데이터베이스, 카메라 영상을 </w:t>
+      </w:r>
+      <w:r>
+        <w:rPr>
+          <w:rFonts w:ascii="바탕체" w:eastAsia="바탕체" w:hAnsi="바탕체" w:cs="궁서"/>
+        </w:rPr>
+        <w:lastRenderedPageBreak/>
+        <w:t>처리하고 서버와 통신하는 임베디드 보드, LED 알람으로 구성되어 있다. 시스템 전체 구조는 (그림 1) 과 같이 나타낼 수 있다.</w:t>
       </w:r>
     </w:p>
     <w:p>
@@ -2018,7 +1959,7 @@
                     <pic:cNvPicPr preferRelativeResize="0"/>
                   </pic:nvPicPr>
                   <pic:blipFill>
-                    <a:blip r:embed="rId12"/>
+                    <a:blip r:embed="rId11"/>
                     <a:srcRect/>
                     <a:stretch>
                       <a:fillRect/>
@@ -2121,6 +2062,7 @@
       <w:pPr>
         <w:widowControl w:val="0"/>
         <w:spacing w:line="276" w:lineRule="auto"/>
+        <w:ind w:firstLineChars="100" w:firstLine="200"/>
         <w:jc w:val="both"/>
         <w:rPr>
           <w:rFonts w:ascii="바탕체" w:eastAsia="바탕체" w:hAnsi="바탕체" w:cs="궁서"/>
@@ -2130,7 +2072,7 @@
         <w:rPr>
           <w:rFonts w:ascii="바탕체" w:eastAsia="바탕체" w:hAnsi="바탕체" w:cs="궁서"/>
         </w:rPr>
-        <w:t xml:space="preserve"> 각각의 임베디드 보드는 내장된 카메라를 사용하여 실시간으로 영상을 촬영하고, 기존에 학습된 모델을 사용하여 영상 내의 사람과 자동차를 인식한다. 이때 인식된 사람과 자동차의 움직임을 감지한다</w:t>
+        <w:t>각각의 임베디드 보드는 내장된 카메라를 사용하여 실시간으로 영상을 촬영하고, 기존에 학습된 모델을 사용하여 영상 내의 사람과 자동차를 인식한다. 이때 인식된 사람과 자동차의 움직임을 감지한다</w:t>
       </w:r>
       <w:r>
         <w:rPr>
@@ -2248,14 +2190,7 @@
         <w:rPr>
           <w:rFonts w:ascii="바탕체" w:eastAsia="바탕체" w:hAnsi="바탕체" w:cs="궁서"/>
         </w:rPr>
-        <w:t xml:space="preserve">클라이언트에서 대부분의 연산 작업을 함으로서 서버와 네트워크의 부담을 줄여 클라이언트의 확장을 </w:t>
-      </w:r>
-      <w:r>
-        <w:rPr>
-          <w:rFonts w:ascii="바탕체" w:eastAsia="바탕체" w:hAnsi="바탕체" w:cs="궁서"/>
-        </w:rPr>
-        <w:lastRenderedPageBreak/>
-        <w:t>용이하게 하며 동시에 서버에서는 다수의 클라이언트에서 오는 데이터들을 적은 부담으로 처리할 수 있게 함을 목표로 한다.</w:t>
+        <w:t>클라이언트에서 대부분의 연산 작업을 함으로서 서버와 네트워크의 부담을 줄여 클라이언트의 확장을 용이하게 하며 동시에 서버에서는 다수의 클라이언트에서 오는 데이터들을 적은 부담으로 처리할 수 있게 함을 목표로 한다.</w:t>
       </w:r>
     </w:p>
     <w:p>
@@ -2379,19 +2314,11 @@
         </w:rPr>
         <w:t xml:space="preserve"> 활용하여 </w:t>
       </w:r>
-      <w:proofErr w:type="spellStart"/>
-      <w:r>
-        <w:rPr>
-          <w:rFonts w:ascii="바탕체" w:eastAsia="바탕체" w:hAnsi="바탕체" w:cs="궁서"/>
-        </w:rPr>
-        <w:t>스트리밍</w:t>
-      </w:r>
-      <w:proofErr w:type="spellEnd"/>
-      <w:r>
-        <w:rPr>
-          <w:rFonts w:ascii="바탕체" w:eastAsia="바탕체" w:hAnsi="바탕체" w:cs="궁서"/>
-        </w:rPr>
-        <w:t xml:space="preserve"> 데이터를 프레임 단위로 처리한다. </w:t>
+      <w:r>
+        <w:rPr>
+          <w:rFonts w:ascii="바탕체" w:eastAsia="바탕체" w:hAnsi="바탕체" w:cs="궁서"/>
+        </w:rPr>
+        <w:t xml:space="preserve">스트리밍 데이터를 프레임 단위로 처리한다. </w:t>
       </w:r>
       <w:proofErr w:type="spellStart"/>
       <w:r>
@@ -2524,21 +2451,7 @@
         <w:rPr>
           <w:rFonts w:ascii="바탕체" w:eastAsia="바탕체" w:hAnsi="바탕체" w:cs="궁서"/>
         </w:rPr>
-        <w:t xml:space="preserve">기준선을 설정하기 위해서 두 점 (x1, y1) 과 (x2, </w:t>
-      </w:r>
-      <w:proofErr w:type="gramStart"/>
-      <w:r>
-        <w:rPr>
-          <w:rFonts w:ascii="바탕체" w:eastAsia="바탕체" w:hAnsi="바탕체" w:cs="궁서"/>
-        </w:rPr>
-        <w:t>y2) 을</w:t>
-      </w:r>
-      <w:proofErr w:type="gramEnd"/>
-      <w:r>
-        <w:rPr>
-          <w:rFonts w:ascii="바탕체" w:eastAsia="바탕체" w:hAnsi="바탕체" w:cs="궁서"/>
-        </w:rPr>
-        <w:t xml:space="preserve"> 선택하는 작업이 필요하다. 다음과 같은 수식을 통해 두 점을 지나는 직선의 방정식을 구할 수 있다.</w:t>
+        <w:t>기준선을 설정하기 위해서 두 점 (x1, y1) 과 (x2, y2)을 선택하는 작업이 필요하다. 다음과 같은 수식을 통해 두 점을 지나는 직선의 방정식을 구할 수 있다.</w:t>
       </w:r>
     </w:p>
     <w:p>
@@ -2699,7 +2612,13 @@
         <w:rPr>
           <w:rFonts w:ascii="바탕체" w:eastAsia="바탕체" w:hAnsi="바탕체" w:cs="궁서"/>
         </w:rPr>
-        <w:t>ow</w:t>
+        <w:t>o</w:t>
+      </w:r>
+      <w:r>
+        <w:rPr>
+          <w:rFonts w:ascii="바탕체" w:eastAsia="바탕체" w:hAnsi="바탕체" w:cs="궁서" w:hint="eastAsia"/>
+        </w:rPr>
+        <w:t>w</w:t>
       </w:r>
       <w:proofErr w:type="spellEnd"/>
       <w:r>
@@ -3099,14 +3018,7 @@
         <w:rPr>
           <w:rFonts w:ascii="바탕체" w:eastAsia="바탕체" w:hAnsi="바탕체" w:cs="궁서"/>
         </w:rPr>
-        <w:t xml:space="preserve">클라이언트는 아래의 (표 1) 과 같이 영상 프레임 </w:t>
-      </w:r>
-      <w:r>
-        <w:rPr>
-          <w:rFonts w:ascii="바탕체" w:eastAsia="바탕체" w:hAnsi="바탕체" w:cs="궁서"/>
-        </w:rPr>
-        <w:lastRenderedPageBreak/>
-        <w:t>내의 기준선 안에서 어떠한 객체도 검출하지 못했을 때 -1, 기준선 안에서 보행자의 접근을 검출하였을 때 0, 기준선 안에서 차량의 접근을 검출하였을 때 1을 Value 값으로 설정한다.</w:t>
+        <w:t>클라이언트는 아래의 (표 1) 과 같이 영상 프레임 내의 기준선 안에서 어떠한 객체도 검출하지 못했을 때 -1, 기준선 안에서 보행자의 접근을 검출하였을 때 0, 기준선 안에서 차량의 접근을 검출하였을 때 1을 Value 값으로 설정한다.</w:t>
       </w:r>
     </w:p>
     <w:p>
@@ -3194,6 +3106,7 @@
               <w:rPr>
                 <w:rFonts w:ascii="바탕체" w:eastAsia="바탕체" w:hAnsi="바탕체" w:cs="궁서"/>
               </w:rPr>
+              <w:lastRenderedPageBreak/>
               <w:t>미검출</w:t>
             </w:r>
             <w:proofErr w:type="spellEnd"/>
@@ -3410,7 +3323,6 @@
           <w:rFonts w:ascii="바탕체" w:eastAsia="바탕체" w:hAnsi="바탕체"/>
         </w:rPr>
       </w:pPr>
-      <w:proofErr w:type="gramStart"/>
       <w:r>
         <w:rPr>
           <w:rFonts w:ascii="바탕체" w:eastAsia="바탕체" w:hAnsi="바탕체"/>
@@ -3418,7 +3330,6 @@
         <w:t>{ “</w:t>
       </w:r>
       <w:proofErr w:type="spellStart"/>
-      <w:proofErr w:type="gramEnd"/>
       <w:r>
         <w:rPr>
           <w:rFonts w:ascii="바탕체" w:eastAsia="바탕체" w:hAnsi="바탕체"/>
@@ -3469,19 +3380,11 @@
         <w:t>Camera_ID</w:t>
       </w:r>
       <w:proofErr w:type="spellEnd"/>
-      <w:proofErr w:type="gramStart"/>
       <w:r>
         <w:rPr>
           <w:rFonts w:ascii="바탕체" w:eastAsia="바탕체" w:hAnsi="바탕체"/>
         </w:rPr>
-        <w:t>” :</w:t>
-      </w:r>
-      <w:proofErr w:type="gramEnd"/>
-      <w:r>
-        <w:rPr>
-          <w:rFonts w:ascii="바탕체" w:eastAsia="바탕체" w:hAnsi="바탕체"/>
-        </w:rPr>
-        <w:t xml:space="preserve"> “1”,</w:t>
+        <w:t>” : “1”,</w:t>
       </w:r>
     </w:p>
     <w:p>
@@ -3510,21 +3413,7 @@
           <w:rFonts w:ascii="바탕체" w:eastAsia="바탕체" w:hAnsi="바탕체"/>
         </w:rPr>
         <w:tab/>
-        <w:t>“Value</w:t>
-      </w:r>
-      <w:proofErr w:type="gramStart"/>
-      <w:r>
-        <w:rPr>
-          <w:rFonts w:ascii="바탕체" w:eastAsia="바탕체" w:hAnsi="바탕체"/>
-        </w:rPr>
-        <w:t>” :</w:t>
-      </w:r>
-      <w:proofErr w:type="gramEnd"/>
-      <w:r>
-        <w:rPr>
-          <w:rFonts w:ascii="바탕체" w:eastAsia="바탕체" w:hAnsi="바탕체"/>
-        </w:rPr>
-        <w:t xml:space="preserve"> “1”</w:t>
+        <w:t>“Value” : “1”</w:t>
       </w:r>
     </w:p>
     <w:p>
@@ -3579,14 +3468,92 @@
         <w:ind w:firstLineChars="100" w:firstLine="200"/>
         <w:jc w:val="both"/>
         <w:rPr>
-          <w:rFonts w:ascii="바탕체" w:eastAsia="바탕체" w:hAnsi="바탕체"/>
-        </w:rPr>
-      </w:pPr>
-      <w:r>
-        <w:rPr>
-          <w:rFonts w:ascii="바탕체" w:eastAsia="바탕체" w:hAnsi="바탕체" w:cs="궁서"/>
-        </w:rPr>
-        <w:t>네트워크 통신 시 비동기 I/O를 사용하는데 I/O 과정에서 발생하는 Blocking을 없애고 영상 처리 성능과 확장성을 높이기 위함이다.</w:t>
+          <w:rFonts w:ascii="바탕체" w:eastAsia="바탕체" w:hAnsi="바탕체" w:hint="eastAsia"/>
+        </w:rPr>
+      </w:pPr>
+      <w:r>
+        <w:rPr>
+          <w:rFonts w:ascii="바탕체" w:eastAsia="바탕체" w:hAnsi="바탕체" w:cs="궁서"/>
+        </w:rPr>
+        <w:t>네트워크 통신 시 비동기</w:t>
+      </w:r>
+      <w:r>
+        <w:rPr>
+          <w:rFonts w:ascii="바탕체" w:eastAsia="바탕체" w:hAnsi="바탕체" w:cs="궁서" w:hint="eastAsia"/>
+        </w:rPr>
+        <w:t xml:space="preserve"> 입출력을</w:t>
+      </w:r>
+      <w:r>
+        <w:rPr>
+          <w:rFonts w:ascii="바탕체" w:eastAsia="바탕체" w:hAnsi="바탕체" w:cs="궁서"/>
+        </w:rPr>
+        <w:t xml:space="preserve"> 사용하는데</w:t>
+      </w:r>
+      <w:r>
+        <w:rPr>
+          <w:rFonts w:ascii="바탕체" w:eastAsia="바탕체" w:hAnsi="바탕체" w:cs="궁서" w:hint="eastAsia"/>
+        </w:rPr>
+        <w:t xml:space="preserve"> 이는</w:t>
+      </w:r>
+      <w:r>
+        <w:rPr>
+          <w:rFonts w:ascii="바탕체" w:eastAsia="바탕체" w:hAnsi="바탕체" w:cs="궁서"/>
+        </w:rPr>
+        <w:t xml:space="preserve"> </w:t>
+      </w:r>
+      <w:r>
+        <w:rPr>
+          <w:rFonts w:ascii="바탕체" w:eastAsia="바탕체" w:hAnsi="바탕체" w:cs="궁서" w:hint="eastAsia"/>
+        </w:rPr>
+        <w:t>입출력</w:t>
+      </w:r>
+      <w:r>
+        <w:rPr>
+          <w:rFonts w:ascii="바탕체" w:eastAsia="바탕체" w:hAnsi="바탕체" w:cs="궁서"/>
+        </w:rPr>
+        <w:t xml:space="preserve"> 과정에서 발생</w:t>
+      </w:r>
+      <w:r>
+        <w:rPr>
+          <w:rFonts w:ascii="바탕체" w:eastAsia="바탕체" w:hAnsi="바탕체" w:cs="궁서" w:hint="eastAsia"/>
+        </w:rPr>
+        <w:t>할 수 있는</w:t>
+      </w:r>
+      <w:r>
+        <w:rPr>
+          <w:rFonts w:ascii="바탕체" w:eastAsia="바탕체" w:hAnsi="바탕체" w:cs="궁서"/>
+        </w:rPr>
+        <w:t xml:space="preserve"> </w:t>
+      </w:r>
+      <w:r>
+        <w:rPr>
+          <w:rFonts w:ascii="바탕체" w:eastAsia="바탕체" w:hAnsi="바탕체" w:cs="궁서" w:hint="eastAsia"/>
+        </w:rPr>
+        <w:t>리소스의 유휴 시간</w:t>
+      </w:r>
+      <w:r>
+        <w:rPr>
+          <w:rFonts w:ascii="바탕체" w:eastAsia="바탕체" w:hAnsi="바탕체" w:cs="궁서"/>
+        </w:rPr>
+        <w:t xml:space="preserve">을 없애고 영상 처리 성능과 </w:t>
+      </w:r>
+      <w:r>
+        <w:rPr>
+          <w:rFonts w:ascii="바탕체" w:eastAsia="바탕체" w:hAnsi="바탕체" w:cs="궁서" w:hint="eastAsia"/>
+        </w:rPr>
+        <w:t>반응 속도를</w:t>
+      </w:r>
+      <w:r>
+        <w:rPr>
+          <w:rFonts w:ascii="바탕체" w:eastAsia="바탕체" w:hAnsi="바탕체" w:cs="궁서"/>
+        </w:rPr>
+        <w:t xml:space="preserve"> 높이기 위함이다.</w:t>
+      </w:r>
+      <w:r>
+        <w:rPr>
+          <w:rFonts w:ascii="바탕체" w:eastAsia="바탕체" w:hAnsi="바탕체" w:cs="궁서"/>
+        </w:rPr>
+        <w:t xml:space="preserve"> </w:t>
       </w:r>
     </w:p>
     <w:p>
@@ -3695,7 +3662,7 @@
                     </pic:cNvPicPr>
                   </pic:nvPicPr>
                   <pic:blipFill>
-                    <a:blip r:embed="rId13" cstate="print">
+                    <a:blip r:embed="rId12" cstate="print">
                       <a:extLst>
                         <a:ext uri="{28A0092B-C50C-407E-A947-70E740481C1C}">
                           <a14:useLocalDpi xmlns:a14="http://schemas.microsoft.com/office/drawing/2010/main" val="0"/>
@@ -3796,14 +3763,13 @@
         <w:rPr>
           <w:rFonts w:ascii="바탕체" w:eastAsia="바탕체" w:hAnsi="바탕체" w:cs="궁서"/>
         </w:rPr>
-        <w:t xml:space="preserve">, 임베디드 보드1에서 기준선을 </w:t>
-      </w:r>
-      <w:r>
-        <w:rPr>
-          <w:rFonts w:ascii="바탕체" w:eastAsia="바탕체" w:hAnsi="바탕체" w:cs="궁서"/>
-        </w:rPr>
-        <w:lastRenderedPageBreak/>
-        <w:t xml:space="preserve">넘어 접근하는 보행자가 인식되면 감지 신호(0)을 일정 시간 동안 유지시켜 서버로 일정 시간 동안 value 값이 0인 데이터를 전송하고, 임베디드 보드2에서 기준선을 넘어 접근하는 일정 시간 내에 자동차가 인식되면 감지 신호(1)을 일정 시간 동안 유지시켜 서버로 일정 시간 동안 value 값이 1인 데이터를 전송한다. 따라서 서버에는 일정 시간동안 임베디드 보드1에서 value 값이 0인 데이터, 임베디드 보드2에서 value 값이 1인 데이터를 </w:t>
+        <w:t xml:space="preserve">, 임베디드 보드1에서 기준선을 넘어 접근하는 보행자가 인식되면 감지 신호(0)을 일정 시간 동안 유지시켜 서버로 일정 시간 동안 value 값이 0인 데이터를 전송하고, 임베디드 보드2에서 기준선을 넘어 접근하는 일정 시간 내에 자동차가 인식되면 감지 신호(1)을 일정 시간 동안 유지시켜 서버로 일정 시간 동안 value 값이 1인 </w:t>
+      </w:r>
+      <w:r>
+        <w:rPr>
+          <w:rFonts w:ascii="바탕체" w:eastAsia="바탕체" w:hAnsi="바탕체" w:cs="궁서"/>
+        </w:rPr>
+        <w:t xml:space="preserve">데이터를 전송한다. 따라서 서버에는 일정 시간동안 임베디드 보드1에서 value 값이 0인 데이터, 임베디드 보드2에서 value 값이 1인 데이터를 </w:t>
       </w:r>
       <w:proofErr w:type="spellStart"/>
       <w:r>
@@ -3854,6 +3820,7 @@
       <w:pPr>
         <w:widowControl w:val="0"/>
         <w:spacing w:line="276" w:lineRule="auto"/>
+        <w:ind w:firstLineChars="100" w:firstLine="200"/>
         <w:jc w:val="both"/>
         <w:rPr>
           <w:rFonts w:ascii="돋움체" w:eastAsia="돋움체" w:hAnsi="돋움체"/>
@@ -3864,7 +3831,7 @@
         <w:rPr>
           <w:rFonts w:ascii="바탕체" w:eastAsia="바탕체" w:hAnsi="바탕체" w:cs="궁서"/>
         </w:rPr>
-        <w:t xml:space="preserve"> 서버는 데이터베이스의 제어, 결과값 도출 및 클라이언트와의 통신을 담당한다. 각 클라이언트로부터 카메라별 인식 결과를 실시간으로 전달받고 접근 검출 시 해당 위치에 위험 알람을 전송한다.</w:t>
+        <w:t>서버는 데이터베이스의 제어, 결과값 도출 및 클라이언트와의 통신을 담당한다. 각 클라이언트로부터 카메라별 인식 결과를 실시간으로 전달받고 접근 검출 시 해당 위치에 위험 알람을 전송한다.</w:t>
       </w:r>
     </w:p>
     <w:p>
@@ -4533,7 +4500,6 @@
           <w:rFonts w:ascii="바탕체" w:eastAsia="바탕체" w:hAnsi="바탕체"/>
           <w:noProof/>
         </w:rPr>
-        <w:lastRenderedPageBreak/>
         <w:drawing>
           <wp:inline distT="114300" distB="114300" distL="114300" distR="114300" wp14:anchorId="7CFBDD4F" wp14:editId="65660C32">
             <wp:extent cx="3133725" cy="1320800"/>
@@ -4548,7 +4514,7 @@
                     <pic:cNvPicPr preferRelativeResize="0"/>
                   </pic:nvPicPr>
                   <pic:blipFill>
-                    <a:blip r:embed="rId14"/>
+                    <a:blip r:embed="rId13"/>
                     <a:srcRect/>
                     <a:stretch>
                       <a:fillRect/>
@@ -4655,6 +4621,7 @@
           <w:rFonts w:ascii="돋움체" w:eastAsia="돋움체" w:hAnsi="돋움체" w:cs="궁서"/>
           <w:b/>
         </w:rPr>
+        <w:lastRenderedPageBreak/>
         <w:t>3. 결론</w:t>
       </w:r>
     </w:p>
@@ -4678,7 +4645,19 @@
         <w:rPr>
           <w:rFonts w:ascii="바탕체" w:eastAsia="바탕체" w:hAnsi="바탕체" w:cs="궁서"/>
         </w:rPr>
-        <w:t xml:space="preserve"> 본 논문에서는 기존 골목길의 문제점인 사각지대에서 일어날 수 있는 차량 사고를 예방하기 위한 시스템을 구성하여 문제를 해결할 수 있는 가능성을 보여주기 위해 교육용 장비인 </w:t>
+        <w:t xml:space="preserve"> </w:t>
+      </w:r>
+      <w:r>
+        <w:rPr>
+          <w:rFonts w:ascii="바탕체" w:eastAsia="바탕체" w:hAnsi="바탕체" w:cs="궁서"/>
+        </w:rPr>
+        <w:t xml:space="preserve"> </w:t>
+      </w:r>
+      <w:r>
+        <w:rPr>
+          <w:rFonts w:ascii="바탕체" w:eastAsia="바탕체" w:hAnsi="바탕체" w:cs="궁서"/>
+        </w:rPr>
+        <w:t xml:space="preserve">본 논문에서는 기존 골목길의 문제점인 사각지대에서 일어날 수 있는 차량 사고를 예방하기 위한 시스템을 구성하여 문제를 해결할 수 있는 가능성을 보여주기 위해 교육용 장비인 </w:t>
       </w:r>
       <w:proofErr w:type="spellStart"/>
       <w:r>
@@ -4914,7 +4893,6 @@
         <w:rPr>
           <w:rFonts w:ascii="바탕체" w:eastAsia="바탕체" w:hAnsi="바탕체" w:cs="궁서"/>
         </w:rPr>
-        <w:lastRenderedPageBreak/>
         <w:t>저비용 통합 시스템을 통한 즉각적인 사고 예방 효과를 얻을 수 있다.</w:t>
       </w:r>
     </w:p>
@@ -4951,7 +4929,13 @@
         <w:rPr>
           <w:rFonts w:ascii="바탕체" w:eastAsia="바탕체" w:hAnsi="바탕체" w:cs="궁서"/>
         </w:rPr>
-        <w:t>속도로 발전하지만, 실제적인 기술의 적용 및 활용까지의 시간은 상대적으로 긴 편이다. 가장 큰 원인이 비싼 비용과 진행에 필요한 인력과 시간, 투자 비용에 따른 효과의 의문성이다. 저비용의 통합적인 서비스를 제공하는 본 시스템을 통해 실제 활용 시까지 소모 시간을 낮추어 시스템을 이용함으로써 빠른 시일 내에 직접적인 결과를 확인할 수 있고 골목길 사고율을 감소시킬 수 있다.</w:t>
+        <w:t xml:space="preserve">속도로 발전하지만, 실제적인 기술의 적용 및 활용까지의 시간은 상대적으로 긴 편이다. 가장 큰 원인이 비싼 비용과 진행에 필요한 인력과 시간, 투자 비용에 따른 효과의 의문성이다. 저비용의 통합적인 서비스를 제공하는 본 시스템을 통해 실제 활용 시까지 소모 시간을 낮추어 시스템을 이용함으로써 빠른 시일 내에 직접적인 결과를 확인할 수 있고 골목길 </w:t>
+      </w:r>
+      <w:r>
+        <w:rPr>
+          <w:rFonts w:ascii="바탕체" w:eastAsia="바탕체" w:hAnsi="바탕체" w:cs="궁서"/>
+        </w:rPr>
+        <w:t>사고율을 감소시킬 수 있다.</w:t>
       </w:r>
     </w:p>
     <w:p>
@@ -4971,6 +4955,7 @@
           <w:between w:val="nil"/>
         </w:pBdr>
         <w:spacing w:line="276" w:lineRule="auto"/>
+        <w:ind w:firstLineChars="100" w:firstLine="200"/>
         <w:jc w:val="both"/>
         <w:rPr>
           <w:rFonts w:ascii="바탕체" w:eastAsia="바탕체" w:hAnsi="바탕체"/>
@@ -5124,15 +5109,7 @@
         <w:rPr>
           <w:rFonts w:ascii="바탕체" w:eastAsia="바탕체" w:hAnsi="바탕체" w:cs="굴림" w:hint="eastAsia"/>
         </w:rPr>
-        <w:t>(20</w:t>
-      </w:r>
-      <w:bookmarkStart w:id="0" w:name="_GoBack"/>
-      <w:bookmarkEnd w:id="0"/>
-      <w:r>
-        <w:rPr>
-          <w:rFonts w:ascii="바탕체" w:eastAsia="바탕체" w:hAnsi="바탕체" w:cs="굴림" w:hint="eastAsia"/>
-        </w:rPr>
-        <w:t>15-0-00912)</w:t>
+        <w:t>(2015-0-00912)</w:t>
       </w:r>
     </w:p>
     <w:p>
@@ -5183,7 +5160,7 @@
         </w:rPr>
         <w:t>[1]</w:t>
       </w:r>
-      <w:bookmarkStart w:id="1" w:name="_Hlk38556837"/>
+      <w:bookmarkStart w:id="0" w:name="_Hlk38556837"/>
       <w:r>
         <w:rPr>
           <w:rFonts w:eastAsia="바탕체"/>
@@ -5217,7 +5194,7 @@
           <w:highlight w:val="white"/>
         </w:rPr>
       </w:pPr>
-      <w:hyperlink r:id="rId15" w:history="1">
+      <w:hyperlink r:id="rId14" w:history="1">
         <w:r>
           <w:rPr>
             <w:rStyle w:val="af4"/>
@@ -5227,7 +5204,7 @@
           <w:t>http://taas.koroad.or.kr/</w:t>
         </w:r>
       </w:hyperlink>
-      <w:bookmarkEnd w:id="1"/>
+      <w:bookmarkEnd w:id="0"/>
     </w:p>
     <w:p>
       <w:pPr>
@@ -5266,7 +5243,7 @@
           <w:highlight w:val="white"/>
         </w:rPr>
       </w:pPr>
-      <w:hyperlink r:id="rId16" w:history="1">
+      <w:hyperlink r:id="rId15" w:history="1">
         <w:r>
           <w:rPr>
             <w:rStyle w:val="af4"/>
@@ -5314,7 +5291,7 @@
           <w:highlight w:val="white"/>
         </w:rPr>
       </w:pPr>
-      <w:hyperlink r:id="rId17" w:history="1">
+      <w:hyperlink r:id="rId16" w:history="1">
         <w:r>
           <w:rPr>
             <w:rStyle w:val="af4"/>
@@ -5341,31 +5318,22 @@
           <w:rFonts w:eastAsia="바탕체"/>
           <w:highlight w:val="white"/>
         </w:rPr>
-        <w:t>[4</w:t>
-      </w:r>
-      <w:proofErr w:type="gramStart"/>
+        <w:t>[4]</w:t>
+      </w:r>
       <w:r>
         <w:rPr>
           <w:rFonts w:eastAsia="바탕체"/>
           <w:highlight w:val="white"/>
         </w:rPr>
-        <w:t>]</w:t>
+        <w:t xml:space="preserve"> </w:t>
       </w:r>
       <w:r>
         <w:rPr>
           <w:rFonts w:eastAsia="바탕체"/>
           <w:highlight w:val="white"/>
         </w:rPr>
-        <w:t xml:space="preserve"> </w:t>
-      </w:r>
-      <w:r>
-        <w:rPr>
-          <w:rFonts w:eastAsia="바탕체"/>
-          <w:highlight w:val="white"/>
-        </w:rPr>
         <w:t>”</w:t>
       </w:r>
-      <w:proofErr w:type="gramEnd"/>
       <w:r>
         <w:rPr>
           <w:rFonts w:eastAsia="바탕체"/>
@@ -5469,7 +5437,7 @@
           <w:highlight w:val="white"/>
         </w:rPr>
       </w:pPr>
-      <w:hyperlink r:id="rId18" w:history="1">
+      <w:hyperlink r:id="rId17" w:history="1">
         <w:r>
           <w:rPr>
             <w:rStyle w:val="af4"/>
@@ -5494,7 +5462,7 @@
 </file>
 
 <file path=word/endnotes.xml><?xml version="1.0" encoding="utf-8"?>
-<w:endnotes xmlns:wpc="http://schemas.microsoft.com/office/word/2010/wordprocessingCanvas" xmlns:mc="http://schemas.openxmlformats.org/markup-compatibility/2006" xmlns:o="urn:schemas-microsoft-com:office:office" xmlns:r="http://schemas.openxmlformats.org/officeDocument/2006/relationships" xmlns:m="http://schemas.openxmlformats.org/officeDocument/2006/math" xmlns:v="urn:schemas-microsoft-com:vml" xmlns:wp14="http://schemas.microsoft.com/office/word/2010/wordprocessingDrawing" xmlns:wp="http://schemas.openxmlformats.org/drawingml/2006/wordprocessingDrawing" xmlns:w10="urn:schemas-microsoft-com:office:word" xmlns:w="http://schemas.openxmlformats.org/wordprocessingml/2006/main" xmlns:w14="http://schemas.microsoft.com/office/word/2010/wordml" xmlns:wpg="http://schemas.microsoft.com/office/word/2010/wordprocessingGroup" xmlns:wpi="http://schemas.microsoft.com/office/word/2010/wordprocessingInk" xmlns:wne="http://schemas.microsoft.com/office/word/2006/wordml" xmlns:wps="http://schemas.microsoft.com/office/word/2010/wordprocessingShape" mc:Ignorable="w14 wp14">
+<w:endnotes xmlns:wpc="http://schemas.microsoft.com/office/word/2010/wordprocessingCanvas" xmlns:cx="http://schemas.microsoft.com/office/drawing/2014/chartex" xmlns:cx1="http://schemas.microsoft.com/office/drawing/2015/9/8/chartex" xmlns:cx2="http://schemas.microsoft.com/office/drawing/2015/10/21/chartex" xmlns:cx3="http://schemas.microsoft.com/office/drawing/2016/5/9/chartex" xmlns:cx4="http://schemas.microsoft.com/office/drawing/2016/5/10/chartex" xmlns:cx5="http://schemas.microsoft.com/office/drawing/2016/5/11/chartex" xmlns:cx6="http://schemas.microsoft.com/office/drawing/2016/5/12/chartex" xmlns:cx7="http://schemas.microsoft.com/office/drawing/2016/5/13/chartex" xmlns:cx8="http://schemas.microsoft.com/office/drawing/2016/5/14/chartex" xmlns:mc="http://schemas.openxmlformats.org/markup-compatibility/2006" xmlns:aink="http://schemas.microsoft.com/office/drawing/2016/ink" xmlns:am3d="http://schemas.microsoft.com/office/drawing/2017/model3d" xmlns:o="urn:schemas-microsoft-com:office:office" xmlns:r="http://schemas.openxmlformats.org/officeDocument/2006/relationships" xmlns:m="http://schemas.openxmlformats.org/officeDocument/2006/math" xmlns:v="urn:schemas-microsoft-com:vml" xmlns:wp14="http://schemas.microsoft.com/office/word/2010/wordprocessingDrawing" xmlns:wp="http://schemas.openxmlformats.org/drawingml/2006/wordprocessingDrawing" xmlns:w10="urn:schemas-microsoft-com:office:word" xmlns:w="http://schemas.openxmlformats.org/wordprocessingml/2006/main" xmlns:w14="http://schemas.microsoft.com/office/word/2010/wordml" xmlns:w15="http://schemas.microsoft.com/office/word/2012/wordml" xmlns:w16cid="http://schemas.microsoft.com/office/word/2016/wordml/cid" xmlns:w16se="http://schemas.microsoft.com/office/word/2015/wordml/symex" xmlns:wpg="http://schemas.microsoft.com/office/word/2010/wordprocessingGroup" xmlns:wpi="http://schemas.microsoft.com/office/word/2010/wordprocessingInk" xmlns:wne="http://schemas.microsoft.com/office/word/2006/wordml" xmlns:wps="http://schemas.microsoft.com/office/word/2010/wordprocessingShape" mc:Ignorable="w14 w15 w16se w16cid wp14">
   <w:endnote w:type="separator" w:id="-1">
     <w:p>
       <w:r>
@@ -5513,7 +5481,7 @@
 </file>
 
 <file path=word/footer1.xml><?xml version="1.0" encoding="utf-8"?>
-<w:ftr xmlns:wpc="http://schemas.microsoft.com/office/word/2010/wordprocessingCanvas" xmlns:mc="http://schemas.openxmlformats.org/markup-compatibility/2006" xmlns:o="urn:schemas-microsoft-com:office:office" xmlns:r="http://schemas.openxmlformats.org/officeDocument/2006/relationships" xmlns:m="http://schemas.openxmlformats.org/officeDocument/2006/math" xmlns:v="urn:schemas-microsoft-com:vml" xmlns:wp14="http://schemas.microsoft.com/office/word/2010/wordprocessingDrawing" xmlns:wp="http://schemas.openxmlformats.org/drawingml/2006/wordprocessingDrawing" xmlns:w10="urn:schemas-microsoft-com:office:word" xmlns:w="http://schemas.openxmlformats.org/wordprocessingml/2006/main" xmlns:w14="http://schemas.microsoft.com/office/word/2010/wordml" xmlns:wpg="http://schemas.microsoft.com/office/word/2010/wordprocessingGroup" xmlns:wpi="http://schemas.microsoft.com/office/word/2010/wordprocessingInk" xmlns:wne="http://schemas.microsoft.com/office/word/2006/wordml" xmlns:wps="http://schemas.microsoft.com/office/word/2010/wordprocessingShape" mc:Ignorable="w14 wp14">
+<w:ftr xmlns:wpc="http://schemas.microsoft.com/office/word/2010/wordprocessingCanvas" xmlns:cx="http://schemas.microsoft.com/office/drawing/2014/chartex" xmlns:cx1="http://schemas.microsoft.com/office/drawing/2015/9/8/chartex" xmlns:cx2="http://schemas.microsoft.com/office/drawing/2015/10/21/chartex" xmlns:cx3="http://schemas.microsoft.com/office/drawing/2016/5/9/chartex" xmlns:cx4="http://schemas.microsoft.com/office/drawing/2016/5/10/chartex" xmlns:cx5="http://schemas.microsoft.com/office/drawing/2016/5/11/chartex" xmlns:cx6="http://schemas.microsoft.com/office/drawing/2016/5/12/chartex" xmlns:cx7="http://schemas.microsoft.com/office/drawing/2016/5/13/chartex" xmlns:cx8="http://schemas.microsoft.com/office/drawing/2016/5/14/chartex" xmlns:mc="http://schemas.openxmlformats.org/markup-compatibility/2006" xmlns:aink="http://schemas.microsoft.com/office/drawing/2016/ink" xmlns:am3d="http://schemas.microsoft.com/office/drawing/2017/model3d" xmlns:o="urn:schemas-microsoft-com:office:office" xmlns:r="http://schemas.openxmlformats.org/officeDocument/2006/relationships" xmlns:m="http://schemas.openxmlformats.org/officeDocument/2006/math" xmlns:v="urn:schemas-microsoft-com:vml" xmlns:wp14="http://schemas.microsoft.com/office/word/2010/wordprocessingDrawing" xmlns:wp="http://schemas.openxmlformats.org/drawingml/2006/wordprocessingDrawing" xmlns:w10="urn:schemas-microsoft-com:office:word" xmlns:w="http://schemas.openxmlformats.org/wordprocessingml/2006/main" xmlns:w14="http://schemas.microsoft.com/office/word/2010/wordml" xmlns:w15="http://schemas.microsoft.com/office/word/2012/wordml" xmlns:w16cid="http://schemas.microsoft.com/office/word/2016/wordml/cid" xmlns:w16se="http://schemas.microsoft.com/office/word/2015/wordml/symex" xmlns:wpg="http://schemas.microsoft.com/office/word/2010/wordprocessingGroup" xmlns:wpi="http://schemas.microsoft.com/office/word/2010/wordprocessingInk" xmlns:wne="http://schemas.microsoft.com/office/word/2006/wordml" xmlns:wps="http://schemas.microsoft.com/office/word/2010/wordprocessingShape" mc:Ignorable="w14 w15 w16se w16cid wp14">
   <w:p>
     <w:pPr>
       <w:widowControl w:val="0"/>
@@ -5578,7 +5546,7 @@
 </file>
 
 <file path=word/footer2.xml><?xml version="1.0" encoding="utf-8"?>
-<w:ftr xmlns:wpc="http://schemas.microsoft.com/office/word/2010/wordprocessingCanvas" xmlns:mc="http://schemas.openxmlformats.org/markup-compatibility/2006" xmlns:o="urn:schemas-microsoft-com:office:office" xmlns:r="http://schemas.openxmlformats.org/officeDocument/2006/relationships" xmlns:m="http://schemas.openxmlformats.org/officeDocument/2006/math" xmlns:v="urn:schemas-microsoft-com:vml" xmlns:wp14="http://schemas.microsoft.com/office/word/2010/wordprocessingDrawing" xmlns:wp="http://schemas.openxmlformats.org/drawingml/2006/wordprocessingDrawing" xmlns:w10="urn:schemas-microsoft-com:office:word" xmlns:w="http://schemas.openxmlformats.org/wordprocessingml/2006/main" xmlns:w14="http://schemas.microsoft.com/office/word/2010/wordml" xmlns:wpg="http://schemas.microsoft.com/office/word/2010/wordprocessingGroup" xmlns:wpi="http://schemas.microsoft.com/office/word/2010/wordprocessingInk" xmlns:wne="http://schemas.microsoft.com/office/word/2006/wordml" xmlns:wps="http://schemas.microsoft.com/office/word/2010/wordprocessingShape" mc:Ignorable="w14 wp14">
+<w:ftr xmlns:wpc="http://schemas.microsoft.com/office/word/2010/wordprocessingCanvas" xmlns:cx="http://schemas.microsoft.com/office/drawing/2014/chartex" xmlns:cx1="http://schemas.microsoft.com/office/drawing/2015/9/8/chartex" xmlns:cx2="http://schemas.microsoft.com/office/drawing/2015/10/21/chartex" xmlns:cx3="http://schemas.microsoft.com/office/drawing/2016/5/9/chartex" xmlns:cx4="http://schemas.microsoft.com/office/drawing/2016/5/10/chartex" xmlns:cx5="http://schemas.microsoft.com/office/drawing/2016/5/11/chartex" xmlns:cx6="http://schemas.microsoft.com/office/drawing/2016/5/12/chartex" xmlns:cx7="http://schemas.microsoft.com/office/drawing/2016/5/13/chartex" xmlns:cx8="http://schemas.microsoft.com/office/drawing/2016/5/14/chartex" xmlns:mc="http://schemas.openxmlformats.org/markup-compatibility/2006" xmlns:aink="http://schemas.microsoft.com/office/drawing/2016/ink" xmlns:am3d="http://schemas.microsoft.com/office/drawing/2017/model3d" xmlns:o="urn:schemas-microsoft-com:office:office" xmlns:r="http://schemas.openxmlformats.org/officeDocument/2006/relationships" xmlns:m="http://schemas.openxmlformats.org/officeDocument/2006/math" xmlns:v="urn:schemas-microsoft-com:vml" xmlns:wp14="http://schemas.microsoft.com/office/word/2010/wordprocessingDrawing" xmlns:wp="http://schemas.openxmlformats.org/drawingml/2006/wordprocessingDrawing" xmlns:w10="urn:schemas-microsoft-com:office:word" xmlns:w="http://schemas.openxmlformats.org/wordprocessingml/2006/main" xmlns:w14="http://schemas.microsoft.com/office/word/2010/wordml" xmlns:w15="http://schemas.microsoft.com/office/word/2012/wordml" xmlns:w16cid="http://schemas.microsoft.com/office/word/2016/wordml/cid" xmlns:w16se="http://schemas.microsoft.com/office/word/2015/wordml/symex" xmlns:wpg="http://schemas.microsoft.com/office/word/2010/wordprocessingGroup" xmlns:wpi="http://schemas.microsoft.com/office/word/2010/wordprocessingInk" xmlns:wne="http://schemas.microsoft.com/office/word/2006/wordml" xmlns:wps="http://schemas.microsoft.com/office/word/2010/wordprocessingShape" mc:Ignorable="w14 w15 w16se w16cid wp14">
   <w:p>
     <w:pPr>
       <w:widowControl w:val="0"/>
@@ -5624,7 +5592,7 @@
 </file>
 
 <file path=word/footnotes.xml><?xml version="1.0" encoding="utf-8"?>
-<w:footnotes xmlns:wpc="http://schemas.microsoft.com/office/word/2010/wordprocessingCanvas" xmlns:mc="http://schemas.openxmlformats.org/markup-compatibility/2006" xmlns:o="urn:schemas-microsoft-com:office:office" xmlns:r="http://schemas.openxmlformats.org/officeDocument/2006/relationships" xmlns:m="http://schemas.openxmlformats.org/officeDocument/2006/math" xmlns:v="urn:schemas-microsoft-com:vml" xmlns:wp14="http://schemas.microsoft.com/office/word/2010/wordprocessingDrawing" xmlns:wp="http://schemas.openxmlformats.org/drawingml/2006/wordprocessingDrawing" xmlns:w10="urn:schemas-microsoft-com:office:word" xmlns:w="http://schemas.openxmlformats.org/wordprocessingml/2006/main" xmlns:w14="http://schemas.microsoft.com/office/word/2010/wordml" xmlns:wpg="http://schemas.microsoft.com/office/word/2010/wordprocessingGroup" xmlns:wpi="http://schemas.microsoft.com/office/word/2010/wordprocessingInk" xmlns:wne="http://schemas.microsoft.com/office/word/2006/wordml" xmlns:wps="http://schemas.microsoft.com/office/word/2010/wordprocessingShape" mc:Ignorable="w14 wp14">
+<w:footnotes xmlns:wpc="http://schemas.microsoft.com/office/word/2010/wordprocessingCanvas" xmlns:cx="http://schemas.microsoft.com/office/drawing/2014/chartex" xmlns:cx1="http://schemas.microsoft.com/office/drawing/2015/9/8/chartex" xmlns:cx2="http://schemas.microsoft.com/office/drawing/2015/10/21/chartex" xmlns:cx3="http://schemas.microsoft.com/office/drawing/2016/5/9/chartex" xmlns:cx4="http://schemas.microsoft.com/office/drawing/2016/5/10/chartex" xmlns:cx5="http://schemas.microsoft.com/office/drawing/2016/5/11/chartex" xmlns:cx6="http://schemas.microsoft.com/office/drawing/2016/5/12/chartex" xmlns:cx7="http://schemas.microsoft.com/office/drawing/2016/5/13/chartex" xmlns:cx8="http://schemas.microsoft.com/office/drawing/2016/5/14/chartex" xmlns:mc="http://schemas.openxmlformats.org/markup-compatibility/2006" xmlns:aink="http://schemas.microsoft.com/office/drawing/2016/ink" xmlns:am3d="http://schemas.microsoft.com/office/drawing/2017/model3d" xmlns:o="urn:schemas-microsoft-com:office:office" xmlns:r="http://schemas.openxmlformats.org/officeDocument/2006/relationships" xmlns:m="http://schemas.openxmlformats.org/officeDocument/2006/math" xmlns:v="urn:schemas-microsoft-com:vml" xmlns:wp14="http://schemas.microsoft.com/office/word/2010/wordprocessingDrawing" xmlns:wp="http://schemas.openxmlformats.org/drawingml/2006/wordprocessingDrawing" xmlns:w10="urn:schemas-microsoft-com:office:word" xmlns:w="http://schemas.openxmlformats.org/wordprocessingml/2006/main" xmlns:w14="http://schemas.microsoft.com/office/word/2010/wordml" xmlns:w15="http://schemas.microsoft.com/office/word/2012/wordml" xmlns:w16cid="http://schemas.microsoft.com/office/word/2016/wordml/cid" xmlns:w16se="http://schemas.microsoft.com/office/word/2015/wordml/symex" xmlns:wpg="http://schemas.microsoft.com/office/word/2010/wordprocessingGroup" xmlns:wpi="http://schemas.microsoft.com/office/word/2010/wordprocessingInk" xmlns:wne="http://schemas.microsoft.com/office/word/2006/wordml" xmlns:wps="http://schemas.microsoft.com/office/word/2010/wordprocessingShape" mc:Ignorable="w14 w15 w16se w16cid wp14">
   <w:footnote w:type="separator" w:id="-1">
     <w:p>
       <w:r>
@@ -5643,7 +5611,7 @@
 </file>
 
 <file path=word/header1.xml><?xml version="1.0" encoding="utf-8"?>
-<w:hdr xmlns:wpc="http://schemas.microsoft.com/office/word/2010/wordprocessingCanvas" xmlns:mc="http://schemas.openxmlformats.org/markup-compatibility/2006" xmlns:o="urn:schemas-microsoft-com:office:office" xmlns:r="http://schemas.openxmlformats.org/officeDocument/2006/relationships" xmlns:m="http://schemas.openxmlformats.org/officeDocument/2006/math" xmlns:v="urn:schemas-microsoft-com:vml" xmlns:wp14="http://schemas.microsoft.com/office/word/2010/wordprocessingDrawing" xmlns:wp="http://schemas.openxmlformats.org/drawingml/2006/wordprocessingDrawing" xmlns:w10="urn:schemas-microsoft-com:office:word" xmlns:w="http://schemas.openxmlformats.org/wordprocessingml/2006/main" xmlns:w14="http://schemas.microsoft.com/office/word/2010/wordml" xmlns:wpg="http://schemas.microsoft.com/office/word/2010/wordprocessingGroup" xmlns:wpi="http://schemas.microsoft.com/office/word/2010/wordprocessingInk" xmlns:wne="http://schemas.microsoft.com/office/word/2006/wordml" xmlns:wps="http://schemas.microsoft.com/office/word/2010/wordprocessingShape" mc:Ignorable="w14 wp14">
+<w:hdr xmlns:wpc="http://schemas.microsoft.com/office/word/2010/wordprocessingCanvas" xmlns:cx="http://schemas.microsoft.com/office/drawing/2014/chartex" xmlns:cx1="http://schemas.microsoft.com/office/drawing/2015/9/8/chartex" xmlns:cx2="http://schemas.microsoft.com/office/drawing/2015/10/21/chartex" xmlns:cx3="http://schemas.microsoft.com/office/drawing/2016/5/9/chartex" xmlns:cx4="http://schemas.microsoft.com/office/drawing/2016/5/10/chartex" xmlns:cx5="http://schemas.microsoft.com/office/drawing/2016/5/11/chartex" xmlns:cx6="http://schemas.microsoft.com/office/drawing/2016/5/12/chartex" xmlns:cx7="http://schemas.microsoft.com/office/drawing/2016/5/13/chartex" xmlns:cx8="http://schemas.microsoft.com/office/drawing/2016/5/14/chartex" xmlns:mc="http://schemas.openxmlformats.org/markup-compatibility/2006" xmlns:aink="http://schemas.microsoft.com/office/drawing/2016/ink" xmlns:am3d="http://schemas.microsoft.com/office/drawing/2017/model3d" xmlns:o="urn:schemas-microsoft-com:office:office" xmlns:r="http://schemas.openxmlformats.org/officeDocument/2006/relationships" xmlns:m="http://schemas.openxmlformats.org/officeDocument/2006/math" xmlns:v="urn:schemas-microsoft-com:vml" xmlns:wp14="http://schemas.microsoft.com/office/word/2010/wordprocessingDrawing" xmlns:wp="http://schemas.openxmlformats.org/drawingml/2006/wordprocessingDrawing" xmlns:w10="urn:schemas-microsoft-com:office:word" xmlns:w="http://schemas.openxmlformats.org/wordprocessingml/2006/main" xmlns:w14="http://schemas.microsoft.com/office/word/2010/wordml" xmlns:w15="http://schemas.microsoft.com/office/word/2012/wordml" xmlns:w16cid="http://schemas.microsoft.com/office/word/2016/wordml/cid" xmlns:w16se="http://schemas.microsoft.com/office/word/2015/wordml/symex" xmlns:wpg="http://schemas.microsoft.com/office/word/2010/wordprocessingGroup" xmlns:wpi="http://schemas.microsoft.com/office/word/2010/wordprocessingInk" xmlns:wne="http://schemas.microsoft.com/office/word/2006/wordml" xmlns:wps="http://schemas.microsoft.com/office/word/2010/wordprocessingShape" mc:Ignorable="w14 w15 w16se w16cid wp14">
   <w:p>
     <w:pPr>
       <w:widowControl w:val="0"/>
@@ -5741,7 +5709,7 @@
 </file>
 
 <file path=word/header2.xml><?xml version="1.0" encoding="utf-8"?>
-<w:hdr xmlns:wpc="http://schemas.microsoft.com/office/word/2010/wordprocessingCanvas" xmlns:mc="http://schemas.openxmlformats.org/markup-compatibility/2006" xmlns:o="urn:schemas-microsoft-com:office:office" xmlns:r="http://schemas.openxmlformats.org/officeDocument/2006/relationships" xmlns:m="http://schemas.openxmlformats.org/officeDocument/2006/math" xmlns:v="urn:schemas-microsoft-com:vml" xmlns:wp14="http://schemas.microsoft.com/office/word/2010/wordprocessingDrawing" xmlns:wp="http://schemas.openxmlformats.org/drawingml/2006/wordprocessingDrawing" xmlns:w10="urn:schemas-microsoft-com:office:word" xmlns:w="http://schemas.openxmlformats.org/wordprocessingml/2006/main" xmlns:w14="http://schemas.microsoft.com/office/word/2010/wordml" xmlns:wpg="http://schemas.microsoft.com/office/word/2010/wordprocessingGroup" xmlns:wpi="http://schemas.microsoft.com/office/word/2010/wordprocessingInk" xmlns:wne="http://schemas.microsoft.com/office/word/2006/wordml" xmlns:wps="http://schemas.microsoft.com/office/word/2010/wordprocessingShape" mc:Ignorable="w14 wp14">
+<w:hdr xmlns:wpc="http://schemas.microsoft.com/office/word/2010/wordprocessingCanvas" xmlns:cx="http://schemas.microsoft.com/office/drawing/2014/chartex" xmlns:cx1="http://schemas.microsoft.com/office/drawing/2015/9/8/chartex" xmlns:cx2="http://schemas.microsoft.com/office/drawing/2015/10/21/chartex" xmlns:cx3="http://schemas.microsoft.com/office/drawing/2016/5/9/chartex" xmlns:cx4="http://schemas.microsoft.com/office/drawing/2016/5/10/chartex" xmlns:cx5="http://schemas.microsoft.com/office/drawing/2016/5/11/chartex" xmlns:cx6="http://schemas.microsoft.com/office/drawing/2016/5/12/chartex" xmlns:cx7="http://schemas.microsoft.com/office/drawing/2016/5/13/chartex" xmlns:cx8="http://schemas.microsoft.com/office/drawing/2016/5/14/chartex" xmlns:mc="http://schemas.openxmlformats.org/markup-compatibility/2006" xmlns:aink="http://schemas.microsoft.com/office/drawing/2016/ink" xmlns:am3d="http://schemas.microsoft.com/office/drawing/2017/model3d" xmlns:o="urn:schemas-microsoft-com:office:office" xmlns:r="http://schemas.openxmlformats.org/officeDocument/2006/relationships" xmlns:m="http://schemas.openxmlformats.org/officeDocument/2006/math" xmlns:v="urn:schemas-microsoft-com:vml" xmlns:wp14="http://schemas.microsoft.com/office/word/2010/wordprocessingDrawing" xmlns:wp="http://schemas.openxmlformats.org/drawingml/2006/wordprocessingDrawing" xmlns:w10="urn:schemas-microsoft-com:office:word" xmlns:w="http://schemas.openxmlformats.org/wordprocessingml/2006/main" xmlns:w14="http://schemas.microsoft.com/office/word/2010/wordml" xmlns:w15="http://schemas.microsoft.com/office/word/2012/wordml" xmlns:w16cid="http://schemas.microsoft.com/office/word/2016/wordml/cid" xmlns:w16se="http://schemas.microsoft.com/office/word/2015/wordml/symex" xmlns:wpg="http://schemas.microsoft.com/office/word/2010/wordprocessingGroup" xmlns:wpi="http://schemas.microsoft.com/office/word/2010/wordprocessingInk" xmlns:wne="http://schemas.microsoft.com/office/word/2006/wordml" xmlns:wps="http://schemas.microsoft.com/office/word/2010/wordprocessingShape" mc:Ignorable="w14 w15 w16se w16cid wp14">
   <w:p>
     <w:pPr>
       <w:widowControl w:val="0"/>
@@ -5786,8 +5754,8 @@
 </file>
 
 <file path=word/numbering.xml><?xml version="1.0" encoding="utf-8"?>
-<w:numbering xmlns:wpc="http://schemas.microsoft.com/office/word/2010/wordprocessingCanvas" xmlns:mc="http://schemas.openxmlformats.org/markup-compatibility/2006" xmlns:o="urn:schemas-microsoft-com:office:office" xmlns:r="http://schemas.openxmlformats.org/officeDocument/2006/relationships" xmlns:m="http://schemas.openxmlformats.org/officeDocument/2006/math" xmlns:v="urn:schemas-microsoft-com:vml" xmlns:wp14="http://schemas.microsoft.com/office/word/2010/wordprocessingDrawing" xmlns:wp="http://schemas.openxmlformats.org/drawingml/2006/wordprocessingDrawing" xmlns:w10="urn:schemas-microsoft-com:office:word" xmlns:w="http://schemas.openxmlformats.org/wordprocessingml/2006/main" xmlns:w14="http://schemas.microsoft.com/office/word/2010/wordml" xmlns:wpg="http://schemas.microsoft.com/office/word/2010/wordprocessingGroup" xmlns:wpi="http://schemas.microsoft.com/office/word/2010/wordprocessingInk" xmlns:wne="http://schemas.microsoft.com/office/word/2006/wordml" xmlns:wps="http://schemas.microsoft.com/office/word/2010/wordprocessingShape" mc:Ignorable="w14 wp14">
-  <w:abstractNum w:abstractNumId="0">
+<w:numbering xmlns:wpc="http://schemas.microsoft.com/office/word/2010/wordprocessingCanvas" xmlns:cx="http://schemas.microsoft.com/office/drawing/2014/chartex" xmlns:cx1="http://schemas.microsoft.com/office/drawing/2015/9/8/chartex" xmlns:cx2="http://schemas.microsoft.com/office/drawing/2015/10/21/chartex" xmlns:cx3="http://schemas.microsoft.com/office/drawing/2016/5/9/chartex" xmlns:cx4="http://schemas.microsoft.com/office/drawing/2016/5/10/chartex" xmlns:cx5="http://schemas.microsoft.com/office/drawing/2016/5/11/chartex" xmlns:cx6="http://schemas.microsoft.com/office/drawing/2016/5/12/chartex" xmlns:cx7="http://schemas.microsoft.com/office/drawing/2016/5/13/chartex" xmlns:cx8="http://schemas.microsoft.com/office/drawing/2016/5/14/chartex" xmlns:mc="http://schemas.openxmlformats.org/markup-compatibility/2006" xmlns:aink="http://schemas.microsoft.com/office/drawing/2016/ink" xmlns:am3d="http://schemas.microsoft.com/office/drawing/2017/model3d" xmlns:o="urn:schemas-microsoft-com:office:office" xmlns:r="http://schemas.openxmlformats.org/officeDocument/2006/relationships" xmlns:m="http://schemas.openxmlformats.org/officeDocument/2006/math" xmlns:v="urn:schemas-microsoft-com:vml" xmlns:wp14="http://schemas.microsoft.com/office/word/2010/wordprocessingDrawing" xmlns:wp="http://schemas.openxmlformats.org/drawingml/2006/wordprocessingDrawing" xmlns:w10="urn:schemas-microsoft-com:office:word" xmlns:w="http://schemas.openxmlformats.org/wordprocessingml/2006/main" xmlns:w14="http://schemas.microsoft.com/office/word/2010/wordml" xmlns:w15="http://schemas.microsoft.com/office/word/2012/wordml" xmlns:w16cid="http://schemas.microsoft.com/office/word/2016/wordml/cid" xmlns:w16se="http://schemas.microsoft.com/office/word/2015/wordml/symex" xmlns:wpg="http://schemas.microsoft.com/office/word/2010/wordprocessingGroup" xmlns:wpi="http://schemas.microsoft.com/office/word/2010/wordprocessingInk" xmlns:wne="http://schemas.microsoft.com/office/word/2006/wordml" xmlns:wps="http://schemas.microsoft.com/office/word/2010/wordprocessingShape" mc:Ignorable="w14 w15 w16se w16cid wp14">
+  <w:abstractNum w:abstractNumId="0" w15:restartNumberingAfterBreak="0">
     <w:nsid w:val="053B6AC7"/>
     <w:multiLevelType w:val="multilevel"/>
     <w:tmpl w:val="50D80512"/>
@@ -5900,7 +5868,7 @@
       </w:rPr>
     </w:lvl>
   </w:abstractNum>
-  <w:abstractNum w:abstractNumId="1">
+  <w:abstractNum w:abstractNumId="1" w15:restartNumberingAfterBreak="0">
     <w:nsid w:val="2BF751AA"/>
     <w:multiLevelType w:val="hybridMultilevel"/>
     <w:tmpl w:val="B492BAEA"/>
@@ -5989,7 +5957,7 @@
       </w:pPr>
     </w:lvl>
   </w:abstractNum>
-  <w:abstractNum w:abstractNumId="2">
+  <w:abstractNum w:abstractNumId="2" w15:restartNumberingAfterBreak="0">
     <w:nsid w:val="5DC34395"/>
     <w:multiLevelType w:val="hybridMultilevel"/>
     <w:tmpl w:val="F6F2689E"/>
@@ -6078,7 +6046,7 @@
       </w:pPr>
     </w:lvl>
   </w:abstractNum>
-  <w:abstractNum w:abstractNumId="3">
+  <w:abstractNum w:abstractNumId="3" w15:restartNumberingAfterBreak="0">
     <w:nsid w:val="5F90644E"/>
     <w:multiLevelType w:val="hybridMultilevel"/>
     <w:tmpl w:val="0F185404"/>
@@ -6168,7 +6136,7 @@
       </w:pPr>
     </w:lvl>
   </w:abstractNum>
-  <w:abstractNum w:abstractNumId="4">
+  <w:abstractNum w:abstractNumId="4" w15:restartNumberingAfterBreak="0">
     <w:nsid w:val="7621189E"/>
     <w:multiLevelType w:val="hybridMultilevel"/>
     <w:tmpl w:val="81DEB9C4"/>
@@ -6276,7 +6244,7 @@
 </file>
 
 <file path=word/styles.xml><?xml version="1.0" encoding="utf-8"?>
-<w:styles xmlns:mc="http://schemas.openxmlformats.org/markup-compatibility/2006" xmlns:r="http://schemas.openxmlformats.org/officeDocument/2006/relationships" xmlns:w="http://schemas.openxmlformats.org/wordprocessingml/2006/main" xmlns:w14="http://schemas.microsoft.com/office/word/2010/wordml" mc:Ignorable="w14">
+<w:styles xmlns:mc="http://schemas.openxmlformats.org/markup-compatibility/2006" xmlns:r="http://schemas.openxmlformats.org/officeDocument/2006/relationships" xmlns:w="http://schemas.openxmlformats.org/wordprocessingml/2006/main" xmlns:w14="http://schemas.microsoft.com/office/word/2010/wordml" xmlns:w15="http://schemas.microsoft.com/office/word/2012/wordml" xmlns:w16cid="http://schemas.microsoft.com/office/word/2016/wordml/cid" xmlns:w16se="http://schemas.microsoft.com/office/word/2015/wordml/symex" mc:Ignorable="w14 w15 w16se w16cid">
   <w:docDefaults>
     <w:rPrDefault>
       <w:rPr>
@@ -6286,144 +6254,383 @@
     </w:rPrDefault>
     <w:pPrDefault/>
   </w:docDefaults>
-  <w:latentStyles w:defLockedState="0" w:defUIPriority="99" w:defSemiHidden="1" w:defUnhideWhenUsed="1" w:defQFormat="0" w:count="267">
-    <w:lsdException w:name="Normal" w:semiHidden="0" w:uiPriority="0" w:unhideWhenUsed="0" w:qFormat="1"/>
-    <w:lsdException w:name="heading 1" w:semiHidden="0" w:uiPriority="9" w:unhideWhenUsed="0" w:qFormat="1"/>
-    <w:lsdException w:name="heading 2" w:uiPriority="9" w:qFormat="1"/>
-    <w:lsdException w:name="heading 3" w:uiPriority="9" w:qFormat="1"/>
-    <w:lsdException w:name="heading 4" w:uiPriority="9" w:qFormat="1"/>
-    <w:lsdException w:name="heading 5" w:uiPriority="9" w:qFormat="1"/>
-    <w:lsdException w:name="heading 6" w:uiPriority="9" w:qFormat="1"/>
-    <w:lsdException w:name="heading 7" w:uiPriority="9" w:qFormat="1"/>
-    <w:lsdException w:name="heading 8" w:uiPriority="9" w:qFormat="1"/>
-    <w:lsdException w:name="heading 9" w:uiPriority="9" w:qFormat="1"/>
-    <w:lsdException w:name="toc 1" w:uiPriority="39"/>
-    <w:lsdException w:name="toc 2" w:uiPriority="39"/>
-    <w:lsdException w:name="toc 3" w:uiPriority="39"/>
-    <w:lsdException w:name="toc 4" w:uiPriority="39"/>
-    <w:lsdException w:name="toc 5" w:uiPriority="39"/>
-    <w:lsdException w:name="toc 6" w:uiPriority="39"/>
-    <w:lsdException w:name="toc 7" w:uiPriority="39"/>
-    <w:lsdException w:name="toc 8" w:uiPriority="39"/>
-    <w:lsdException w:name="toc 9" w:uiPriority="39"/>
-    <w:lsdException w:name="caption" w:uiPriority="35" w:qFormat="1"/>
-    <w:lsdException w:name="Title" w:semiHidden="0" w:uiPriority="10" w:unhideWhenUsed="0" w:qFormat="1"/>
-    <w:lsdException w:name="Default Paragraph Font" w:uiPriority="1"/>
-    <w:lsdException w:name="Subtitle" w:semiHidden="0" w:uiPriority="11" w:unhideWhenUsed="0" w:qFormat="1"/>
-    <w:lsdException w:name="Strong" w:semiHidden="0" w:uiPriority="22" w:unhideWhenUsed="0" w:qFormat="1"/>
-    <w:lsdException w:name="Emphasis" w:semiHidden="0" w:uiPriority="20" w:unhideWhenUsed="0" w:qFormat="1"/>
-    <w:lsdException w:name="Table Grid" w:semiHidden="0" w:uiPriority="39" w:unhideWhenUsed="0"/>
-    <w:lsdException w:name="Placeholder Text" w:unhideWhenUsed="0"/>
-    <w:lsdException w:name="No Spacing" w:semiHidden="0" w:uiPriority="1" w:unhideWhenUsed="0" w:qFormat="1"/>
-    <w:lsdException w:name="Light Shading" w:semiHidden="0" w:uiPriority="60" w:unhideWhenUsed="0"/>
-    <w:lsdException w:name="Light List" w:semiHidden="0" w:uiPriority="61" w:unhideWhenUsed="0"/>
-    <w:lsdException w:name="Light Grid" w:semiHidden="0" w:uiPriority="62" w:unhideWhenUsed="0"/>
-    <w:lsdException w:name="Medium Shading 1" w:semiHidden="0" w:uiPriority="63" w:unhideWhenUsed="0"/>
-    <w:lsdException w:name="Medium Shading 2" w:semiHidden="0" w:uiPriority="64" w:unhideWhenUsed="0"/>
-    <w:lsdException w:name="Medium List 1" w:semiHidden="0" w:uiPriority="65" w:unhideWhenUsed="0"/>
-    <w:lsdException w:name="Medium List 2" w:semiHidden="0" w:uiPriority="66" w:unhideWhenUsed="0"/>
-    <w:lsdException w:name="Medium Grid 1" w:semiHidden="0" w:uiPriority="67" w:unhideWhenUsed="0"/>
-    <w:lsdException w:name="Medium Grid 2" w:semiHidden="0" w:uiPriority="68" w:unhideWhenUsed="0"/>
-    <w:lsdException w:name="Medium Grid 3" w:semiHidden="0" w:uiPriority="69" w:unhideWhenUsed="0"/>
-    <w:lsdException w:name="Dark List" w:semiHidden="0" w:uiPriority="70" w:unhideWhenUsed="0"/>
-    <w:lsdException w:name="Colorful Shading" w:semiHidden="0" w:uiPriority="71" w:unhideWhenUsed="0"/>
-    <w:lsdException w:name="Colorful List" w:semiHidden="0" w:uiPriority="72" w:unhideWhenUsed="0"/>
-    <w:lsdException w:name="Colorful Grid" w:semiHidden="0" w:uiPriority="73" w:unhideWhenUsed="0"/>
-    <w:lsdException w:name="Light Shading Accent 1" w:semiHidden="0" w:uiPriority="60" w:unhideWhenUsed="0"/>
-    <w:lsdException w:name="Light List Accent 1" w:semiHidden="0" w:uiPriority="61" w:unhideWhenUsed="0"/>
-    <w:lsdException w:name="Light Grid Accent 1" w:semiHidden="0" w:uiPriority="62" w:unhideWhenUsed="0"/>
-    <w:lsdException w:name="Medium Shading 1 Accent 1" w:semiHidden="0" w:uiPriority="63" w:unhideWhenUsed="0"/>
-    <w:lsdException w:name="Medium Shading 2 Accent 1" w:semiHidden="0" w:uiPriority="64" w:unhideWhenUsed="0"/>
-    <w:lsdException w:name="Medium List 1 Accent 1" w:semiHidden="0" w:uiPriority="65" w:unhideWhenUsed="0"/>
-    <w:lsdException w:name="Revision" w:unhideWhenUsed="0"/>
-    <w:lsdException w:name="List Paragraph" w:semiHidden="0" w:uiPriority="34" w:unhideWhenUsed="0" w:qFormat="1"/>
-    <w:lsdException w:name="Quote" w:semiHidden="0" w:uiPriority="29" w:unhideWhenUsed="0" w:qFormat="1"/>
-    <w:lsdException w:name="Intense Quote" w:semiHidden="0" w:uiPriority="30" w:unhideWhenUsed="0" w:qFormat="1"/>
-    <w:lsdException w:name="Medium List 2 Accent 1" w:semiHidden="0" w:uiPriority="66" w:unhideWhenUsed="0"/>
-    <w:lsdException w:name="Medium Grid 1 Accent 1" w:semiHidden="0" w:uiPriority="67" w:unhideWhenUsed="0"/>
-    <w:lsdException w:name="Medium Grid 2 Accent 1" w:semiHidden="0" w:uiPriority="68" w:unhideWhenUsed="0"/>
-    <w:lsdException w:name="Medium Grid 3 Accent 1" w:semiHidden="0" w:uiPriority="69" w:unhideWhenUsed="0"/>
-    <w:lsdException w:name="Dark List Accent 1" w:semiHidden="0" w:uiPriority="70" w:unhideWhenUsed="0"/>
-    <w:lsdException w:name="Colorful Shading Accent 1" w:semiHidden="0" w:uiPriority="71" w:unhideWhenUsed="0"/>
-    <w:lsdException w:name="Colorful List Accent 1" w:semiHidden="0" w:uiPriority="72" w:unhideWhenUsed="0"/>
-    <w:lsdException w:name="Colorful Grid Accent 1" w:semiHidden="0" w:uiPriority="73" w:unhideWhenUsed="0"/>
-    <w:lsdException w:name="Light Shading Accent 2" w:semiHidden="0" w:uiPriority="60" w:unhideWhenUsed="0"/>
-    <w:lsdException w:name="Light List Accent 2" w:semiHidden="0" w:uiPriority="61" w:unhideWhenUsed="0"/>
-    <w:lsdException w:name="Light Grid Accent 2" w:semiHidden="0" w:uiPriority="62" w:unhideWhenUsed="0"/>
-    <w:lsdException w:name="Medium Shading 1 Accent 2" w:semiHidden="0" w:uiPriority="63" w:unhideWhenUsed="0"/>
-    <w:lsdException w:name="Medium Shading 2 Accent 2" w:semiHidden="0" w:uiPriority="64" w:unhideWhenUsed="0"/>
-    <w:lsdException w:name="Medium List 1 Accent 2" w:semiHidden="0" w:uiPriority="65" w:unhideWhenUsed="0"/>
-    <w:lsdException w:name="Medium List 2 Accent 2" w:semiHidden="0" w:uiPriority="66" w:unhideWhenUsed="0"/>
-    <w:lsdException w:name="Medium Grid 1 Accent 2" w:semiHidden="0" w:uiPriority="67" w:unhideWhenUsed="0"/>
-    <w:lsdException w:name="Medium Grid 2 Accent 2" w:semiHidden="0" w:uiPriority="68" w:unhideWhenUsed="0"/>
-    <w:lsdException w:name="Medium Grid 3 Accent 2" w:semiHidden="0" w:uiPriority="69" w:unhideWhenUsed="0"/>
-    <w:lsdException w:name="Dark List Accent 2" w:semiHidden="0" w:uiPriority="70" w:unhideWhenUsed="0"/>
-    <w:lsdException w:name="Colorful Shading Accent 2" w:semiHidden="0" w:uiPriority="71" w:unhideWhenUsed="0"/>
-    <w:lsdException w:name="Colorful List Accent 2" w:semiHidden="0" w:uiPriority="72" w:unhideWhenUsed="0"/>
-    <w:lsdException w:name="Colorful Grid Accent 2" w:semiHidden="0" w:uiPriority="73" w:unhideWhenUsed="0"/>
-    <w:lsdException w:name="Light Shading Accent 3" w:semiHidden="0" w:uiPriority="60" w:unhideWhenUsed="0"/>
-    <w:lsdException w:name="Light List Accent 3" w:semiHidden="0" w:uiPriority="61" w:unhideWhenUsed="0"/>
-    <w:lsdException w:name="Light Grid Accent 3" w:semiHidden="0" w:uiPriority="62" w:unhideWhenUsed="0"/>
-    <w:lsdException w:name="Medium Shading 1 Accent 3" w:semiHidden="0" w:uiPriority="63" w:unhideWhenUsed="0"/>
-    <w:lsdException w:name="Medium Shading 2 Accent 3" w:semiHidden="0" w:uiPriority="64" w:unhideWhenUsed="0"/>
-    <w:lsdException w:name="Medium List 1 Accent 3" w:semiHidden="0" w:uiPriority="65" w:unhideWhenUsed="0"/>
-    <w:lsdException w:name="Medium List 2 Accent 3" w:semiHidden="0" w:uiPriority="66" w:unhideWhenUsed="0"/>
-    <w:lsdException w:name="Medium Grid 1 Accent 3" w:semiHidden="0" w:uiPriority="67" w:unhideWhenUsed="0"/>
-    <w:lsdException w:name="Medium Grid 2 Accent 3" w:semiHidden="0" w:uiPriority="68" w:unhideWhenUsed="0"/>
-    <w:lsdException w:name="Medium Grid 3 Accent 3" w:semiHidden="0" w:uiPriority="69" w:unhideWhenUsed="0"/>
-    <w:lsdException w:name="Dark List Accent 3" w:semiHidden="0" w:uiPriority="70" w:unhideWhenUsed="0"/>
-    <w:lsdException w:name="Colorful Shading Accent 3" w:semiHidden="0" w:uiPriority="71" w:unhideWhenUsed="0"/>
-    <w:lsdException w:name="Colorful List Accent 3" w:semiHidden="0" w:uiPriority="72" w:unhideWhenUsed="0"/>
-    <w:lsdException w:name="Colorful Grid Accent 3" w:semiHidden="0" w:uiPriority="73" w:unhideWhenUsed="0"/>
-    <w:lsdException w:name="Light Shading Accent 4" w:semiHidden="0" w:uiPriority="60" w:unhideWhenUsed="0"/>
-    <w:lsdException w:name="Light List Accent 4" w:semiHidden="0" w:uiPriority="61" w:unhideWhenUsed="0"/>
-    <w:lsdException w:name="Light Grid Accent 4" w:semiHidden="0" w:uiPriority="62" w:unhideWhenUsed="0"/>
-    <w:lsdException w:name="Medium Shading 1 Accent 4" w:semiHidden="0" w:uiPriority="63" w:unhideWhenUsed="0"/>
-    <w:lsdException w:name="Medium Shading 2 Accent 4" w:semiHidden="0" w:uiPriority="64" w:unhideWhenUsed="0"/>
-    <w:lsdException w:name="Medium List 1 Accent 4" w:semiHidden="0" w:uiPriority="65" w:unhideWhenUsed="0"/>
-    <w:lsdException w:name="Medium List 2 Accent 4" w:semiHidden="0" w:uiPriority="66" w:unhideWhenUsed="0"/>
-    <w:lsdException w:name="Medium Grid 1 Accent 4" w:semiHidden="0" w:uiPriority="67" w:unhideWhenUsed="0"/>
-    <w:lsdException w:name="Medium Grid 2 Accent 4" w:semiHidden="0" w:uiPriority="68" w:unhideWhenUsed="0"/>
-    <w:lsdException w:name="Medium Grid 3 Accent 4" w:semiHidden="0" w:uiPriority="69" w:unhideWhenUsed="0"/>
-    <w:lsdException w:name="Dark List Accent 4" w:semiHidden="0" w:uiPriority="70" w:unhideWhenUsed="0"/>
-    <w:lsdException w:name="Colorful Shading Accent 4" w:semiHidden="0" w:uiPriority="71" w:unhideWhenUsed="0"/>
-    <w:lsdException w:name="Colorful List Accent 4" w:semiHidden="0" w:uiPriority="72" w:unhideWhenUsed="0"/>
-    <w:lsdException w:name="Colorful Grid Accent 4" w:semiHidden="0" w:uiPriority="73" w:unhideWhenUsed="0"/>
-    <w:lsdException w:name="Light Shading Accent 5" w:semiHidden="0" w:uiPriority="60" w:unhideWhenUsed="0"/>
-    <w:lsdException w:name="Light List Accent 5" w:semiHidden="0" w:uiPriority="61" w:unhideWhenUsed="0"/>
-    <w:lsdException w:name="Light Grid Accent 5" w:semiHidden="0" w:uiPriority="62" w:unhideWhenUsed="0"/>
-    <w:lsdException w:name="Medium Shading 1 Accent 5" w:semiHidden="0" w:uiPriority="63" w:unhideWhenUsed="0"/>
-    <w:lsdException w:name="Medium Shading 2 Accent 5" w:semiHidden="0" w:uiPriority="64" w:unhideWhenUsed="0"/>
-    <w:lsdException w:name="Medium List 1 Accent 5" w:semiHidden="0" w:uiPriority="65" w:unhideWhenUsed="0"/>
-    <w:lsdException w:name="Medium List 2 Accent 5" w:semiHidden="0" w:uiPriority="66" w:unhideWhenUsed="0"/>
-    <w:lsdException w:name="Medium Grid 1 Accent 5" w:semiHidden="0" w:uiPriority="67" w:unhideWhenUsed="0"/>
-    <w:lsdException w:name="Medium Grid 2 Accent 5" w:semiHidden="0" w:uiPriority="68" w:unhideWhenUsed="0"/>
-    <w:lsdException w:name="Medium Grid 3 Accent 5" w:semiHidden="0" w:uiPriority="69" w:unhideWhenUsed="0"/>
-    <w:lsdException w:name="Dark List Accent 5" w:semiHidden="0" w:uiPriority="70" w:unhideWhenUsed="0"/>
-    <w:lsdException w:name="Colorful Shading Accent 5" w:semiHidden="0" w:uiPriority="71" w:unhideWhenUsed="0"/>
-    <w:lsdException w:name="Colorful List Accent 5" w:semiHidden="0" w:uiPriority="72" w:unhideWhenUsed="0"/>
-    <w:lsdException w:name="Colorful Grid Accent 5" w:semiHidden="0" w:uiPriority="73" w:unhideWhenUsed="0"/>
-    <w:lsdException w:name="Light Shading Accent 6" w:semiHidden="0" w:uiPriority="60" w:unhideWhenUsed="0"/>
-    <w:lsdException w:name="Light List Accent 6" w:semiHidden="0" w:uiPriority="61" w:unhideWhenUsed="0"/>
-    <w:lsdException w:name="Light Grid Accent 6" w:semiHidden="0" w:uiPriority="62" w:unhideWhenUsed="0"/>
-    <w:lsdException w:name="Medium Shading 1 Accent 6" w:semiHidden="0" w:uiPriority="63" w:unhideWhenUsed="0"/>
-    <w:lsdException w:name="Medium Shading 2 Accent 6" w:semiHidden="0" w:uiPriority="64" w:unhideWhenUsed="0"/>
-    <w:lsdException w:name="Medium List 1 Accent 6" w:semiHidden="0" w:uiPriority="65" w:unhideWhenUsed="0"/>
-    <w:lsdException w:name="Medium List 2 Accent 6" w:semiHidden="0" w:uiPriority="66" w:unhideWhenUsed="0"/>
-    <w:lsdException w:name="Medium Grid 1 Accent 6" w:semiHidden="0" w:uiPriority="67" w:unhideWhenUsed="0"/>
-    <w:lsdException w:name="Medium Grid 2 Accent 6" w:semiHidden="0" w:uiPriority="68" w:unhideWhenUsed="0"/>
-    <w:lsdException w:name="Medium Grid 3 Accent 6" w:semiHidden="0" w:uiPriority="69" w:unhideWhenUsed="0"/>
-    <w:lsdException w:name="Dark List Accent 6" w:semiHidden="0" w:uiPriority="70" w:unhideWhenUsed="0"/>
-    <w:lsdException w:name="Colorful Shading Accent 6" w:semiHidden="0" w:uiPriority="71" w:unhideWhenUsed="0"/>
-    <w:lsdException w:name="Colorful List Accent 6" w:semiHidden="0" w:uiPriority="72" w:unhideWhenUsed="0"/>
-    <w:lsdException w:name="Colorful Grid Accent 6" w:semiHidden="0" w:uiPriority="73" w:unhideWhenUsed="0"/>
-    <w:lsdException w:name="Subtle Emphasis" w:semiHidden="0" w:uiPriority="19" w:unhideWhenUsed="0" w:qFormat="1"/>
-    <w:lsdException w:name="Intense Emphasis" w:semiHidden="0" w:uiPriority="21" w:unhideWhenUsed="0" w:qFormat="1"/>
-    <w:lsdException w:name="Subtle Reference" w:semiHidden="0" w:uiPriority="31" w:unhideWhenUsed="0" w:qFormat="1"/>
-    <w:lsdException w:name="Intense Reference" w:semiHidden="0" w:uiPriority="32" w:unhideWhenUsed="0" w:qFormat="1"/>
-    <w:lsdException w:name="Book Title" w:semiHidden="0" w:uiPriority="33" w:unhideWhenUsed="0" w:qFormat="1"/>
-    <w:lsdException w:name="Bibliography" w:uiPriority="37"/>
-    <w:lsdException w:name="TOC Heading" w:uiPriority="39" w:qFormat="1"/>
+  <w:latentStyles w:defLockedState="0" w:defUIPriority="99" w:defSemiHidden="0" w:defUnhideWhenUsed="0" w:defQFormat="0" w:count="376">
+    <w:lsdException w:name="Normal" w:uiPriority="0" w:qFormat="1"/>
+    <w:lsdException w:name="heading 1" w:uiPriority="9" w:qFormat="1"/>
+    <w:lsdException w:name="heading 2" w:semiHidden="1" w:uiPriority="9" w:unhideWhenUsed="1" w:qFormat="1"/>
+    <w:lsdException w:name="heading 3" w:semiHidden="1" w:uiPriority="9" w:unhideWhenUsed="1" w:qFormat="1"/>
+    <w:lsdException w:name="heading 4" w:semiHidden="1" w:uiPriority="9" w:unhideWhenUsed="1" w:qFormat="1"/>
+    <w:lsdException w:name="heading 5" w:semiHidden="1" w:uiPriority="9" w:unhideWhenUsed="1" w:qFormat="1"/>
+    <w:lsdException w:name="heading 6" w:semiHidden="1" w:uiPriority="9" w:unhideWhenUsed="1" w:qFormat="1"/>
+    <w:lsdException w:name="heading 7" w:semiHidden="1" w:uiPriority="9" w:unhideWhenUsed="1" w:qFormat="1"/>
+    <w:lsdException w:name="heading 8" w:semiHidden="1" w:uiPriority="9" w:unhideWhenUsed="1" w:qFormat="1"/>
+    <w:lsdException w:name="heading 9" w:semiHidden="1" w:uiPriority="9" w:unhideWhenUsed="1" w:qFormat="1"/>
+    <w:lsdException w:name="index 1" w:semiHidden="1" w:unhideWhenUsed="1"/>
+    <w:lsdException w:name="index 2" w:semiHidden="1" w:unhideWhenUsed="1"/>
+    <w:lsdException w:name="index 3" w:semiHidden="1" w:unhideWhenUsed="1"/>
+    <w:lsdException w:name="index 4" w:semiHidden="1" w:unhideWhenUsed="1"/>
+    <w:lsdException w:name="index 5" w:semiHidden="1" w:unhideWhenUsed="1"/>
+    <w:lsdException w:name="index 6" w:semiHidden="1" w:unhideWhenUsed="1"/>
+    <w:lsdException w:name="index 7" w:semiHidden="1" w:unhideWhenUsed="1"/>
+    <w:lsdException w:name="index 8" w:semiHidden="1" w:unhideWhenUsed="1"/>
+    <w:lsdException w:name="index 9" w:semiHidden="1" w:unhideWhenUsed="1"/>
+    <w:lsdException w:name="toc 1" w:semiHidden="1" w:uiPriority="39" w:unhideWhenUsed="1"/>
+    <w:lsdException w:name="toc 2" w:semiHidden="1" w:uiPriority="39" w:unhideWhenUsed="1"/>
+    <w:lsdException w:name="toc 3" w:semiHidden="1" w:uiPriority="39" w:unhideWhenUsed="1"/>
+    <w:lsdException w:name="toc 4" w:semiHidden="1" w:uiPriority="39" w:unhideWhenUsed="1"/>
+    <w:lsdException w:name="toc 5" w:semiHidden="1" w:uiPriority="39" w:unhideWhenUsed="1"/>
+    <w:lsdException w:name="toc 6" w:semiHidden="1" w:uiPriority="39" w:unhideWhenUsed="1"/>
+    <w:lsdException w:name="toc 7" w:semiHidden="1" w:uiPriority="39" w:unhideWhenUsed="1"/>
+    <w:lsdException w:name="toc 8" w:semiHidden="1" w:uiPriority="39" w:unhideWhenUsed="1"/>
+    <w:lsdException w:name="toc 9" w:semiHidden="1" w:uiPriority="39" w:unhideWhenUsed="1"/>
+    <w:lsdException w:name="Normal Indent" w:semiHidden="1" w:unhideWhenUsed="1"/>
+    <w:lsdException w:name="footnote text" w:semiHidden="1" w:unhideWhenUsed="1"/>
+    <w:lsdException w:name="annotation text" w:semiHidden="1" w:unhideWhenUsed="1"/>
+    <w:lsdException w:name="header" w:semiHidden="1" w:unhideWhenUsed="1"/>
+    <w:lsdException w:name="footer" w:semiHidden="1" w:unhideWhenUsed="1"/>
+    <w:lsdException w:name="index heading" w:semiHidden="1" w:unhideWhenUsed="1"/>
+    <w:lsdException w:name="caption" w:semiHidden="1" w:uiPriority="35" w:unhideWhenUsed="1" w:qFormat="1"/>
+    <w:lsdException w:name="table of figures" w:semiHidden="1" w:unhideWhenUsed="1"/>
+    <w:lsdException w:name="envelope address" w:semiHidden="1" w:unhideWhenUsed="1"/>
+    <w:lsdException w:name="envelope return" w:semiHidden="1" w:unhideWhenUsed="1"/>
+    <w:lsdException w:name="footnote reference" w:semiHidden="1" w:unhideWhenUsed="1"/>
+    <w:lsdException w:name="annotation reference" w:semiHidden="1" w:unhideWhenUsed="1"/>
+    <w:lsdException w:name="line number" w:semiHidden="1" w:unhideWhenUsed="1"/>
+    <w:lsdException w:name="page number" w:semiHidden="1" w:unhideWhenUsed="1"/>
+    <w:lsdException w:name="endnote reference" w:semiHidden="1" w:unhideWhenUsed="1"/>
+    <w:lsdException w:name="endnote text" w:semiHidden="1" w:unhideWhenUsed="1"/>
+    <w:lsdException w:name="table of authorities" w:semiHidden="1" w:unhideWhenUsed="1"/>
+    <w:lsdException w:name="macro" w:semiHidden="1" w:unhideWhenUsed="1"/>
+    <w:lsdException w:name="toa heading" w:semiHidden="1" w:unhideWhenUsed="1"/>
+    <w:lsdException w:name="List" w:semiHidden="1" w:unhideWhenUsed="1"/>
+    <w:lsdException w:name="List Bullet" w:semiHidden="1" w:unhideWhenUsed="1"/>
+    <w:lsdException w:name="List Number" w:semiHidden="1" w:unhideWhenUsed="1"/>
+    <w:lsdException w:name="List 2" w:semiHidden="1" w:unhideWhenUsed="1"/>
+    <w:lsdException w:name="List 3" w:semiHidden="1" w:unhideWhenUsed="1"/>
+    <w:lsdException w:name="List 4" w:semiHidden="1" w:unhideWhenUsed="1"/>
+    <w:lsdException w:name="List 5" w:semiHidden="1" w:unhideWhenUsed="1"/>
+    <w:lsdException w:name="List Bullet 2" w:semiHidden="1" w:unhideWhenUsed="1"/>
+    <w:lsdException w:name="List Bullet 3" w:semiHidden="1" w:unhideWhenUsed="1"/>
+    <w:lsdException w:name="List Bullet 4" w:semiHidden="1" w:unhideWhenUsed="1"/>
+    <w:lsdException w:name="List Bullet 5" w:semiHidden="1" w:unhideWhenUsed="1"/>
+    <w:lsdException w:name="List Number 2" w:semiHidden="1" w:unhideWhenUsed="1"/>
+    <w:lsdException w:name="List Number 3" w:semiHidden="1" w:unhideWhenUsed="1"/>
+    <w:lsdException w:name="List Number 4" w:semiHidden="1" w:unhideWhenUsed="1"/>
+    <w:lsdException w:name="List Number 5" w:semiHidden="1" w:unhideWhenUsed="1"/>
+    <w:lsdException w:name="Title" w:uiPriority="10" w:qFormat="1"/>
+    <w:lsdException w:name="Closing" w:semiHidden="1" w:unhideWhenUsed="1"/>
+    <w:lsdException w:name="Signature" w:semiHidden="1" w:unhideWhenUsed="1"/>
+    <w:lsdException w:name="Default Paragraph Font" w:semiHidden="1" w:uiPriority="1" w:unhideWhenUsed="1"/>
+    <w:lsdException w:name="Body Text" w:semiHidden="1" w:unhideWhenUsed="1"/>
+    <w:lsdException w:name="Body Text Indent" w:semiHidden="1" w:unhideWhenUsed="1"/>
+    <w:lsdException w:name="List Continue" w:semiHidden="1" w:unhideWhenUsed="1"/>
+    <w:lsdException w:name="List Continue 2" w:semiHidden="1" w:unhideWhenUsed="1"/>
+    <w:lsdException w:name="List Continue 3" w:semiHidden="1" w:unhideWhenUsed="1"/>
+    <w:lsdException w:name="List Continue 4" w:semiHidden="1" w:unhideWhenUsed="1"/>
+    <w:lsdException w:name="List Continue 5" w:semiHidden="1" w:unhideWhenUsed="1"/>
+    <w:lsdException w:name="Message Header" w:semiHidden="1" w:unhideWhenUsed="1"/>
+    <w:lsdException w:name="Subtitle" w:uiPriority="11" w:qFormat="1"/>
+    <w:lsdException w:name="Salutation" w:semiHidden="1" w:unhideWhenUsed="1"/>
+    <w:lsdException w:name="Date" w:semiHidden="1" w:unhideWhenUsed="1"/>
+    <w:lsdException w:name="Body Text First Indent" w:semiHidden="1" w:unhideWhenUsed="1"/>
+    <w:lsdException w:name="Body Text First Indent 2" w:semiHidden="1" w:unhideWhenUsed="1"/>
+    <w:lsdException w:name="Note Heading" w:semiHidden="1" w:unhideWhenUsed="1"/>
+    <w:lsdException w:name="Body Text 2" w:semiHidden="1" w:unhideWhenUsed="1"/>
+    <w:lsdException w:name="Body Text 3" w:semiHidden="1" w:unhideWhenUsed="1"/>
+    <w:lsdException w:name="Body Text Indent 2" w:semiHidden="1" w:unhideWhenUsed="1"/>
+    <w:lsdException w:name="Body Text Indent 3" w:semiHidden="1" w:unhideWhenUsed="1"/>
+    <w:lsdException w:name="Block Text" w:semiHidden="1" w:unhideWhenUsed="1"/>
+    <w:lsdException w:name="Hyperlink" w:semiHidden="1" w:unhideWhenUsed="1"/>
+    <w:lsdException w:name="FollowedHyperlink" w:semiHidden="1" w:unhideWhenUsed="1"/>
+    <w:lsdException w:name="Strong" w:uiPriority="22" w:qFormat="1"/>
+    <w:lsdException w:name="Emphasis" w:uiPriority="20" w:qFormat="1"/>
+    <w:lsdException w:name="Document Map" w:semiHidden="1" w:unhideWhenUsed="1"/>
+    <w:lsdException w:name="Plain Text" w:semiHidden="1" w:unhideWhenUsed="1"/>
+    <w:lsdException w:name="E-mail Signature" w:semiHidden="1" w:unhideWhenUsed="1"/>
+    <w:lsdException w:name="HTML Top of Form" w:semiHidden="1" w:unhideWhenUsed="1"/>
+    <w:lsdException w:name="HTML Bottom of Form" w:semiHidden="1" w:unhideWhenUsed="1"/>
+    <w:lsdException w:name="Normal (Web)" w:semiHidden="1" w:unhideWhenUsed="1"/>
+    <w:lsdException w:name="HTML Acronym" w:semiHidden="1" w:unhideWhenUsed="1"/>
+    <w:lsdException w:name="HTML Address" w:semiHidden="1" w:unhideWhenUsed="1"/>
+    <w:lsdException w:name="HTML Cite" w:semiHidden="1" w:unhideWhenUsed="1"/>
+    <w:lsdException w:name="HTML Code" w:semiHidden="1" w:unhideWhenUsed="1"/>
+    <w:lsdException w:name="HTML Definition" w:semiHidden="1" w:unhideWhenUsed="1"/>
+    <w:lsdException w:name="HTML Keyboard" w:semiHidden="1" w:unhideWhenUsed="1"/>
+    <w:lsdException w:name="HTML Preformatted" w:semiHidden="1" w:unhideWhenUsed="1"/>
+    <w:lsdException w:name="HTML Sample" w:semiHidden="1" w:unhideWhenUsed="1"/>
+    <w:lsdException w:name="HTML Typewriter" w:semiHidden="1" w:unhideWhenUsed="1"/>
+    <w:lsdException w:name="HTML Variable" w:semiHidden="1" w:unhideWhenUsed="1"/>
+    <w:lsdException w:name="Normal Table" w:semiHidden="1" w:unhideWhenUsed="1"/>
+    <w:lsdException w:name="annotation subject" w:semiHidden="1" w:unhideWhenUsed="1"/>
+    <w:lsdException w:name="No List" w:semiHidden="1" w:unhideWhenUsed="1"/>
+    <w:lsdException w:name="Outline List 1" w:semiHidden="1" w:unhideWhenUsed="1"/>
+    <w:lsdException w:name="Outline List 2" w:semiHidden="1" w:unhideWhenUsed="1"/>
+    <w:lsdException w:name="Outline List 3" w:semiHidden="1" w:unhideWhenUsed="1"/>
+    <w:lsdException w:name="Table Simple 1" w:semiHidden="1" w:unhideWhenUsed="1"/>
+    <w:lsdException w:name="Table Simple 2" w:semiHidden="1" w:unhideWhenUsed="1"/>
+    <w:lsdException w:name="Table Simple 3" w:semiHidden="1" w:unhideWhenUsed="1"/>
+    <w:lsdException w:name="Table Classic 1" w:semiHidden="1" w:unhideWhenUsed="1"/>
+    <w:lsdException w:name="Table Classic 2" w:semiHidden="1" w:unhideWhenUsed="1"/>
+    <w:lsdException w:name="Table Classic 3" w:semiHidden="1" w:unhideWhenUsed="1"/>
+    <w:lsdException w:name="Table Classic 4" w:semiHidden="1" w:unhideWhenUsed="1"/>
+    <w:lsdException w:name="Table Colorful 1" w:semiHidden="1" w:unhideWhenUsed="1"/>
+    <w:lsdException w:name="Table Colorful 2" w:semiHidden="1" w:unhideWhenUsed="1"/>
+    <w:lsdException w:name="Table Colorful 3" w:semiHidden="1" w:unhideWhenUsed="1"/>
+    <w:lsdException w:name="Table Columns 1" w:semiHidden="1" w:unhideWhenUsed="1"/>
+    <w:lsdException w:name="Table Columns 2" w:semiHidden="1" w:unhideWhenUsed="1"/>
+    <w:lsdException w:name="Table Columns 3" w:semiHidden="1" w:unhideWhenUsed="1"/>
+    <w:lsdException w:name="Table Columns 4" w:semiHidden="1" w:unhideWhenUsed="1"/>
+    <w:lsdException w:name="Table Columns 5" w:semiHidden="1" w:unhideWhenUsed="1"/>
+    <w:lsdException w:name="Table Grid 1" w:semiHidden="1" w:unhideWhenUsed="1"/>
+    <w:lsdException w:name="Table Grid 2" w:semiHidden="1" w:unhideWhenUsed="1"/>
+    <w:lsdException w:name="Table Grid 3" w:semiHidden="1" w:unhideWhenUsed="1"/>
+    <w:lsdException w:name="Table Grid 4" w:semiHidden="1" w:unhideWhenUsed="1"/>
+    <w:lsdException w:name="Table Grid 5" w:semiHidden="1" w:unhideWhenUsed="1"/>
+    <w:lsdException w:name="Table Grid 6" w:semiHidden="1" w:unhideWhenUsed="1"/>
+    <w:lsdException w:name="Table Grid 7" w:semiHidden="1" w:unhideWhenUsed="1"/>
+    <w:lsdException w:name="Table Grid 8" w:semiHidden="1" w:unhideWhenUsed="1"/>
+    <w:lsdException w:name="Table List 1" w:semiHidden="1" w:unhideWhenUsed="1"/>
+    <w:lsdException w:name="Table List 2" w:semiHidden="1" w:unhideWhenUsed="1"/>
+    <w:lsdException w:name="Table List 3" w:semiHidden="1" w:unhideWhenUsed="1"/>
+    <w:lsdException w:name="Table List 4" w:semiHidden="1" w:unhideWhenUsed="1"/>
+    <w:lsdException w:name="Table List 5" w:semiHidden="1" w:unhideWhenUsed="1"/>
+    <w:lsdException w:name="Table List 6" w:semiHidden="1" w:unhideWhenUsed="1"/>
+    <w:lsdException w:name="Table List 7" w:semiHidden="1" w:unhideWhenUsed="1"/>
+    <w:lsdException w:name="Table List 8" w:semiHidden="1" w:unhideWhenUsed="1"/>
+    <w:lsdException w:name="Table 3D effects 1" w:semiHidden="1" w:unhideWhenUsed="1"/>
+    <w:lsdException w:name="Table 3D effects 2" w:semiHidden="1" w:unhideWhenUsed="1"/>
+    <w:lsdException w:name="Table 3D effects 3" w:semiHidden="1" w:unhideWhenUsed="1"/>
+    <w:lsdException w:name="Table Contemporary" w:semiHidden="1" w:unhideWhenUsed="1"/>
+    <w:lsdException w:name="Table Elegant" w:semiHidden="1" w:unhideWhenUsed="1"/>
+    <w:lsdException w:name="Table Professional" w:semiHidden="1" w:unhideWhenUsed="1"/>
+    <w:lsdException w:name="Table Subtle 1" w:semiHidden="1" w:unhideWhenUsed="1"/>
+    <w:lsdException w:name="Table Subtle 2" w:semiHidden="1" w:unhideWhenUsed="1"/>
+    <w:lsdException w:name="Table Web 1" w:semiHidden="1" w:unhideWhenUsed="1"/>
+    <w:lsdException w:name="Table Web 2" w:semiHidden="1" w:unhideWhenUsed="1"/>
+    <w:lsdException w:name="Table Web 3" w:semiHidden="1" w:unhideWhenUsed="1"/>
+    <w:lsdException w:name="Balloon Text" w:semiHidden="1" w:unhideWhenUsed="1"/>
+    <w:lsdException w:name="Table Grid" w:uiPriority="39"/>
+    <w:lsdException w:name="Table Theme" w:semiHidden="1" w:unhideWhenUsed="1"/>
+    <w:lsdException w:name="Placeholder Text" w:semiHidden="1"/>
+    <w:lsdException w:name="No Spacing" w:uiPriority="1" w:qFormat="1"/>
+    <w:lsdException w:name="Light Shading" w:uiPriority="60"/>
+    <w:lsdException w:name="Light List" w:uiPriority="61"/>
+    <w:lsdException w:name="Light Grid" w:uiPriority="62"/>
+    <w:lsdException w:name="Medium Shading 1" w:uiPriority="63"/>
+    <w:lsdException w:name="Medium Shading 2" w:uiPriority="64"/>
+    <w:lsdException w:name="Medium List 1" w:uiPriority="65"/>
+    <w:lsdException w:name="Medium List 2" w:uiPriority="66"/>
+    <w:lsdException w:name="Medium Grid 1" w:uiPriority="67"/>
+    <w:lsdException w:name="Medium Grid 2" w:uiPriority="68"/>
+    <w:lsdException w:name="Medium Grid 3" w:uiPriority="69"/>
+    <w:lsdException w:name="Dark List" w:uiPriority="70"/>
+    <w:lsdException w:name="Colorful Shading" w:uiPriority="71"/>
+    <w:lsdException w:name="Colorful List" w:uiPriority="72"/>
+    <w:lsdException w:name="Colorful Grid" w:uiPriority="73"/>
+    <w:lsdException w:name="Light Shading Accent 1" w:uiPriority="60"/>
+    <w:lsdException w:name="Light List Accent 1" w:uiPriority="61"/>
+    <w:lsdException w:name="Light Grid Accent 1" w:uiPriority="62"/>
+    <w:lsdException w:name="Medium Shading 1 Accent 1" w:uiPriority="63"/>
+    <w:lsdException w:name="Medium Shading 2 Accent 1" w:uiPriority="64"/>
+    <w:lsdException w:name="Medium List 1 Accent 1" w:uiPriority="65"/>
+    <w:lsdException w:name="Revision" w:semiHidden="1"/>
+    <w:lsdException w:name="List Paragraph" w:uiPriority="34" w:qFormat="1"/>
+    <w:lsdException w:name="Quote" w:uiPriority="29" w:qFormat="1"/>
+    <w:lsdException w:name="Intense Quote" w:uiPriority="30" w:qFormat="1"/>
+    <w:lsdException w:name="Medium List 2 Accent 1" w:uiPriority="66"/>
+    <w:lsdException w:name="Medium Grid 1 Accent 1" w:uiPriority="67"/>
+    <w:lsdException w:name="Medium Grid 2 Accent 1" w:uiPriority="68"/>
+    <w:lsdException w:name="Medium Grid 3 Accent 1" w:uiPriority="69"/>
+    <w:lsdException w:name="Dark List Accent 1" w:uiPriority="70"/>
+    <w:lsdException w:name="Colorful Shading Accent 1" w:uiPriority="71"/>
+    <w:lsdException w:name="Colorful List Accent 1" w:uiPriority="72"/>
+    <w:lsdException w:name="Colorful Grid Accent 1" w:uiPriority="73"/>
+    <w:lsdException w:name="Light Shading Accent 2" w:uiPriority="60"/>
+    <w:lsdException w:name="Light List Accent 2" w:uiPriority="61"/>
+    <w:lsdException w:name="Light Grid Accent 2" w:uiPriority="62"/>
+    <w:lsdException w:name="Medium Shading 1 Accent 2" w:uiPriority="63"/>
+    <w:lsdException w:name="Medium Shading 2 Accent 2" w:uiPriority="64"/>
+    <w:lsdException w:name="Medium List 1 Accent 2" w:uiPriority="65"/>
+    <w:lsdException w:name="Medium List 2 Accent 2" w:uiPriority="66"/>
+    <w:lsdException w:name="Medium Grid 1 Accent 2" w:uiPriority="67"/>
+    <w:lsdException w:name="Medium Grid 2 Accent 2" w:uiPriority="68"/>
+    <w:lsdException w:name="Medium Grid 3 Accent 2" w:uiPriority="69"/>
+    <w:lsdException w:name="Dark List Accent 2" w:uiPriority="70"/>
+    <w:lsdException w:name="Colorful Shading Accent 2" w:uiPriority="71"/>
+    <w:lsdException w:name="Colorful List Accent 2" w:uiPriority="72"/>
+    <w:lsdException w:name="Colorful Grid Accent 2" w:uiPriority="73"/>
+    <w:lsdException w:name="Light Shading Accent 3" w:uiPriority="60"/>
+    <w:lsdException w:name="Light List Accent 3" w:uiPriority="61"/>
+    <w:lsdException w:name="Light Grid Accent 3" w:uiPriority="62"/>
+    <w:lsdException w:name="Medium Shading 1 Accent 3" w:uiPriority="63"/>
+    <w:lsdException w:name="Medium Shading 2 Accent 3" w:uiPriority="64"/>
+    <w:lsdException w:name="Medium List 1 Accent 3" w:uiPriority="65"/>
+    <w:lsdException w:name="Medium List 2 Accent 3" w:uiPriority="66"/>
+    <w:lsdException w:name="Medium Grid 1 Accent 3" w:uiPriority="67"/>
+    <w:lsdException w:name="Medium Grid 2 Accent 3" w:uiPriority="68"/>
+    <w:lsdException w:name="Medium Grid 3 Accent 3" w:uiPriority="69"/>
+    <w:lsdException w:name="Dark List Accent 3" w:uiPriority="70"/>
+    <w:lsdException w:name="Colorful Shading Accent 3" w:uiPriority="71"/>
+    <w:lsdException w:name="Colorful List Accent 3" w:uiPriority="72"/>
+    <w:lsdException w:name="Colorful Grid Accent 3" w:uiPriority="73"/>
+    <w:lsdException w:name="Light Shading Accent 4" w:uiPriority="60"/>
+    <w:lsdException w:name="Light List Accent 4" w:uiPriority="61"/>
+    <w:lsdException w:name="Light Grid Accent 4" w:uiPriority="62"/>
+    <w:lsdException w:name="Medium Shading 1 Accent 4" w:uiPriority="63"/>
+    <w:lsdException w:name="Medium Shading 2 Accent 4" w:uiPriority="64"/>
+    <w:lsdException w:name="Medium List 1 Accent 4" w:uiPriority="65"/>
+    <w:lsdException w:name="Medium List 2 Accent 4" w:uiPriority="66"/>
+    <w:lsdException w:name="Medium Grid 1 Accent 4" w:uiPriority="67"/>
+    <w:lsdException w:name="Medium Grid 2 Accent 4" w:uiPriority="68"/>
+    <w:lsdException w:name="Medium Grid 3 Accent 4" w:uiPriority="69"/>
+    <w:lsdException w:name="Dark List Accent 4" w:uiPriority="70"/>
+    <w:lsdException w:name="Colorful Shading Accent 4" w:uiPriority="71"/>
+    <w:lsdException w:name="Colorful List Accent 4" w:uiPriority="72"/>
+    <w:lsdException w:name="Colorful Grid Accent 4" w:uiPriority="73"/>
+    <w:lsdException w:name="Light Shading Accent 5" w:uiPriority="60"/>
+    <w:lsdException w:name="Light List Accent 5" w:uiPriority="61"/>
+    <w:lsdException w:name="Light Grid Accent 5" w:uiPriority="62"/>
+    <w:lsdException w:name="Medium Shading 1 Accent 5" w:uiPriority="63"/>
+    <w:lsdException w:name="Medium Shading 2 Accent 5" w:uiPriority="64"/>
+    <w:lsdException w:name="Medium List 1 Accent 5" w:uiPriority="65"/>
+    <w:lsdException w:name="Medium List 2 Accent 5" w:uiPriority="66"/>
+    <w:lsdException w:name="Medium Grid 1 Accent 5" w:uiPriority="67"/>
+    <w:lsdException w:name="Medium Grid 2 Accent 5" w:uiPriority="68"/>
+    <w:lsdException w:name="Medium Grid 3 Accent 5" w:uiPriority="69"/>
+    <w:lsdException w:name="Dark List Accent 5" w:uiPriority="70"/>
+    <w:lsdException w:name="Colorful Shading Accent 5" w:uiPriority="71"/>
+    <w:lsdException w:name="Colorful List Accent 5" w:uiPriority="72"/>
+    <w:lsdException w:name="Colorful Grid Accent 5" w:uiPriority="73"/>
+    <w:lsdException w:name="Light Shading Accent 6" w:uiPriority="60"/>
+    <w:lsdException w:name="Light List Accent 6" w:uiPriority="61"/>
+    <w:lsdException w:name="Light Grid Accent 6" w:uiPriority="62"/>
+    <w:lsdException w:name="Medium Shading 1 Accent 6" w:uiPriority="63"/>
+    <w:lsdException w:name="Medium Shading 2 Accent 6" w:uiPriority="64"/>
+    <w:lsdException w:name="Medium List 1 Accent 6" w:uiPriority="65"/>
+    <w:lsdException w:name="Medium List 2 Accent 6" w:uiPriority="66"/>
+    <w:lsdException w:name="Medium Grid 1 Accent 6" w:uiPriority="67"/>
+    <w:lsdException w:name="Medium Grid 2 Accent 6" w:uiPriority="68"/>
+    <w:lsdException w:name="Medium Grid 3 Accent 6" w:uiPriority="69"/>
+    <w:lsdException w:name="Dark List Accent 6" w:uiPriority="70"/>
+    <w:lsdException w:name="Colorful Shading Accent 6" w:uiPriority="71"/>
+    <w:lsdException w:name="Colorful List Accent 6" w:uiPriority="72"/>
+    <w:lsdException w:name="Colorful Grid Accent 6" w:uiPriority="73"/>
+    <w:lsdException w:name="Subtle Emphasis" w:uiPriority="19" w:qFormat="1"/>
+    <w:lsdException w:name="Intense Emphasis" w:uiPriority="21" w:qFormat="1"/>
+    <w:lsdException w:name="Subtle Reference" w:uiPriority="31" w:qFormat="1"/>
+    <w:lsdException w:name="Intense Reference" w:uiPriority="32" w:qFormat="1"/>
+    <w:lsdException w:name="Book Title" w:uiPriority="33" w:qFormat="1"/>
+    <w:lsdException w:name="Bibliography" w:semiHidden="1" w:uiPriority="37" w:unhideWhenUsed="1"/>
+    <w:lsdException w:name="TOC Heading" w:semiHidden="1" w:uiPriority="39" w:unhideWhenUsed="1" w:qFormat="1"/>
+    <w:lsdException w:name="Plain Table 1" w:uiPriority="41"/>
+    <w:lsdException w:name="Plain Table 2" w:uiPriority="42"/>
+    <w:lsdException w:name="Plain Table 3" w:uiPriority="43"/>
+    <w:lsdException w:name="Plain Table 4" w:uiPriority="44"/>
+    <w:lsdException w:name="Plain Table 5" w:uiPriority="45"/>
+    <w:lsdException w:name="Grid Table Light" w:uiPriority="40"/>
+    <w:lsdException w:name="Grid Table 1 Light" w:uiPriority="46"/>
+    <w:lsdException w:name="Grid Table 2" w:uiPriority="47"/>
+    <w:lsdException w:name="Grid Table 3" w:uiPriority="48"/>
+    <w:lsdException w:name="Grid Table 4" w:uiPriority="49"/>
+    <w:lsdException w:name="Grid Table 5 Dark" w:uiPriority="50"/>
+    <w:lsdException w:name="Grid Table 6 Colorful" w:uiPriority="51"/>
+    <w:lsdException w:name="Grid Table 7 Colorful" w:uiPriority="52"/>
+    <w:lsdException w:name="Grid Table 1 Light Accent 1" w:uiPriority="46"/>
+    <w:lsdException w:name="Grid Table 2 Accent 1" w:uiPriority="47"/>
+    <w:lsdException w:name="Grid Table 3 Accent 1" w:uiPriority="48"/>
+    <w:lsdException w:name="Grid Table 4 Accent 1" w:uiPriority="49"/>
+    <w:lsdException w:name="Grid Table 5 Dark Accent 1" w:uiPriority="50"/>
+    <w:lsdException w:name="Grid Table 6 Colorful Accent 1" w:uiPriority="51"/>
+    <w:lsdException w:name="Grid Table 7 Colorful Accent 1" w:uiPriority="52"/>
+    <w:lsdException w:name="Grid Table 1 Light Accent 2" w:uiPriority="46"/>
+    <w:lsdException w:name="Grid Table 2 Accent 2" w:uiPriority="47"/>
+    <w:lsdException w:name="Grid Table 3 Accent 2" w:uiPriority="48"/>
+    <w:lsdException w:name="Grid Table 4 Accent 2" w:uiPriority="49"/>
+    <w:lsdException w:name="Grid Table 5 Dark Accent 2" w:uiPriority="50"/>
+    <w:lsdException w:name="Grid Table 6 Colorful Accent 2" w:uiPriority="51"/>
+    <w:lsdException w:name="Grid Table 7 Colorful Accent 2" w:uiPriority="52"/>
+    <w:lsdException w:name="Grid Table 1 Light Accent 3" w:uiPriority="46"/>
+    <w:lsdException w:name="Grid Table 2 Accent 3" w:uiPriority="47"/>
+    <w:lsdException w:name="Grid Table 3 Accent 3" w:uiPriority="48"/>
+    <w:lsdException w:name="Grid Table 4 Accent 3" w:uiPriority="49"/>
+    <w:lsdException w:name="Grid Table 5 Dark Accent 3" w:uiPriority="50"/>
+    <w:lsdException w:name="Grid Table 6 Colorful Accent 3" w:uiPriority="51"/>
+    <w:lsdException w:name="Grid Table 7 Colorful Accent 3" w:uiPriority="52"/>
+    <w:lsdException w:name="Grid Table 1 Light Accent 4" w:uiPriority="46"/>
+    <w:lsdException w:name="Grid Table 2 Accent 4" w:uiPriority="47"/>
+    <w:lsdException w:name="Grid Table 3 Accent 4" w:uiPriority="48"/>
+    <w:lsdException w:name="Grid Table 4 Accent 4" w:uiPriority="49"/>
+    <w:lsdException w:name="Grid Table 5 Dark Accent 4" w:uiPriority="50"/>
+    <w:lsdException w:name="Grid Table 6 Colorful Accent 4" w:uiPriority="51"/>
+    <w:lsdException w:name="Grid Table 7 Colorful Accent 4" w:uiPriority="52"/>
+    <w:lsdException w:name="Grid Table 1 Light Accent 5" w:uiPriority="46"/>
+    <w:lsdException w:name="Grid Table 2 Accent 5" w:uiPriority="47"/>
+    <w:lsdException w:name="Grid Table 3 Accent 5" w:uiPriority="48"/>
+    <w:lsdException w:name="Grid Table 4 Accent 5" w:uiPriority="49"/>
+    <w:lsdException w:name="Grid Table 5 Dark Accent 5" w:uiPriority="50"/>
+    <w:lsdException w:name="Grid Table 6 Colorful Accent 5" w:uiPriority="51"/>
+    <w:lsdException w:name="Grid Table 7 Colorful Accent 5" w:uiPriority="52"/>
+    <w:lsdException w:name="Grid Table 1 Light Accent 6" w:uiPriority="46"/>
+    <w:lsdException w:name="Grid Table 2 Accent 6" w:uiPriority="47"/>
+    <w:lsdException w:name="Grid Table 3 Accent 6" w:uiPriority="48"/>
+    <w:lsdException w:name="Grid Table 4 Accent 6" w:uiPriority="49"/>
+    <w:lsdException w:name="Grid Table 5 Dark Accent 6" w:uiPriority="50"/>
+    <w:lsdException w:name="Grid Table 6 Colorful Accent 6" w:uiPriority="51"/>
+    <w:lsdException w:name="Grid Table 7 Colorful Accent 6" w:uiPriority="52"/>
+    <w:lsdException w:name="List Table 1 Light" w:uiPriority="46"/>
+    <w:lsdException w:name="List Table 2" w:uiPriority="47"/>
+    <w:lsdException w:name="List Table 3" w:uiPriority="48"/>
+    <w:lsdException w:name="List Table 4" w:uiPriority="49"/>
+    <w:lsdException w:name="List Table 5 Dark" w:uiPriority="50"/>
+    <w:lsdException w:name="List Table 6 Colorful" w:uiPriority="51"/>
+    <w:lsdException w:name="List Table 7 Colorful" w:uiPriority="52"/>
+    <w:lsdException w:name="List Table 1 Light Accent 1" w:uiPriority="46"/>
+    <w:lsdException w:name="List Table 2 Accent 1" w:uiPriority="47"/>
+    <w:lsdException w:name="List Table 3 Accent 1" w:uiPriority="48"/>
+    <w:lsdException w:name="List Table 4 Accent 1" w:uiPriority="49"/>
+    <w:lsdException w:name="List Table 5 Dark Accent 1" w:uiPriority="50"/>
+    <w:lsdException w:name="List Table 6 Colorful Accent 1" w:uiPriority="51"/>
+    <w:lsdException w:name="List Table 7 Colorful Accent 1" w:uiPriority="52"/>
+    <w:lsdException w:name="List Table 1 Light Accent 2" w:uiPriority="46"/>
+    <w:lsdException w:name="List Table 2 Accent 2" w:uiPriority="47"/>
+    <w:lsdException w:name="List Table 3 Accent 2" w:uiPriority="48"/>
+    <w:lsdException w:name="List Table 4 Accent 2" w:uiPriority="49"/>
+    <w:lsdException w:name="List Table 5 Dark Accent 2" w:uiPriority="50"/>
+    <w:lsdException w:name="List Table 6 Colorful Accent 2" w:uiPriority="51"/>
+    <w:lsdException w:name="List Table 7 Colorful Accent 2" w:uiPriority="52"/>
+    <w:lsdException w:name="List Table 1 Light Accent 3" w:uiPriority="46"/>
+    <w:lsdException w:name="List Table 2 Accent 3" w:uiPriority="47"/>
+    <w:lsdException w:name="List Table 3 Accent 3" w:uiPriority="48"/>
+    <w:lsdException w:name="List Table 4 Accent 3" w:uiPriority="49"/>
+    <w:lsdException w:name="List Table 5 Dark Accent 3" w:uiPriority="50"/>
+    <w:lsdException w:name="List Table 6 Colorful Accent 3" w:uiPriority="51"/>
+    <w:lsdException w:name="List Table 7 Colorful Accent 3" w:uiPriority="52"/>
+    <w:lsdException w:name="List Table 1 Light Accent 4" w:uiPriority="46"/>
+    <w:lsdException w:name="List Table 2 Accent 4" w:uiPriority="47"/>
+    <w:lsdException w:name="List Table 3 Accent 4" w:uiPriority="48"/>
+    <w:lsdException w:name="List Table 4 Accent 4" w:uiPriority="49"/>
+    <w:lsdException w:name="List Table 5 Dark Accent 4" w:uiPriority="50"/>
+    <w:lsdException w:name="List Table 6 Colorful Accent 4" w:uiPriority="51"/>
+    <w:lsdException w:name="List Table 7 Colorful Accent 4" w:uiPriority="52"/>
+    <w:lsdException w:name="List Table 1 Light Accent 5" w:uiPriority="46"/>
+    <w:lsdException w:name="List Table 2 Accent 5" w:uiPriority="47"/>
+    <w:lsdException w:name="List Table 3 Accent 5" w:uiPriority="48"/>
+    <w:lsdException w:name="List Table 4 Accent 5" w:uiPriority="49"/>
+    <w:lsdException w:name="List Table 5 Dark Accent 5" w:uiPriority="50"/>
+    <w:lsdException w:name="List Table 6 Colorful Accent 5" w:uiPriority="51"/>
+    <w:lsdException w:name="List Table 7 Colorful Accent 5" w:uiPriority="52"/>
+    <w:lsdException w:name="List Table 1 Light Accent 6" w:uiPriority="46"/>
+    <w:lsdException w:name="List Table 2 Accent 6" w:uiPriority="47"/>
+    <w:lsdException w:name="List Table 3 Accent 6" w:uiPriority="48"/>
+    <w:lsdException w:name="List Table 4 Accent 6" w:uiPriority="49"/>
+    <w:lsdException w:name="List Table 5 Dark Accent 6" w:uiPriority="50"/>
+    <w:lsdException w:name="List Table 6 Colorful Accent 6" w:uiPriority="51"/>
+    <w:lsdException w:name="List Table 7 Colorful Accent 6" w:uiPriority="52"/>
+    <w:lsdException w:name="Mention" w:semiHidden="1" w:unhideWhenUsed="1"/>
+    <w:lsdException w:name="Smart Hyperlink" w:semiHidden="1" w:unhideWhenUsed="1"/>
+    <w:lsdException w:name="Hashtag" w:semiHidden="1" w:unhideWhenUsed="1"/>
+    <w:lsdException w:name="Unresolved Mention" w:semiHidden="1" w:unhideWhenUsed="1"/>
+    <w:lsdException w:name="Smart Link" w:semiHidden="1" w:unhideWhenUsed="1"/>
   </w:latentStyles>
   <w:style w:type="paragraph" w:default="1" w:styleId="a">
     <w:name w:val="Normal"/>
@@ -6625,9 +6832,7 @@
       <w:tblStyleRowBandSize w:val="1"/>
       <w:tblStyleColBandSize w:val="1"/>
       <w:tblCellMar>
-        <w:top w:w="0" w:type="dxa"/>
         <w:left w:w="99" w:type="dxa"/>
-        <w:bottom w:w="0" w:type="dxa"/>
         <w:right w:w="99" w:type="dxa"/>
       </w:tblCellMar>
     </w:tblPr>
@@ -6861,636 +7066,8 @@
       <w:u w:val="single"/>
     </w:rPr>
   </w:style>
-  <w:style w:type="character" w:customStyle="1" w:styleId="UnresolvedMention">
-    <w:name w:val="Unresolved Mention"/>
-    <w:basedOn w:val="a0"/>
-    <w:uiPriority w:val="99"/>
-    <w:semiHidden/>
-    <w:unhideWhenUsed/>
-    <w:rsid w:val="00FF14FD"/>
-    <w:rPr>
-      <w:color w:val="605E5C"/>
-      <w:shd w:val="clear" w:color="auto" w:fill="E1DFDD"/>
-    </w:rPr>
-  </w:style>
-  <w:style w:type="paragraph" w:styleId="af5">
-    <w:name w:val="Balloon Text"/>
-    <w:basedOn w:val="a"/>
-    <w:link w:val="Char1"/>
-    <w:uiPriority w:val="99"/>
-    <w:semiHidden/>
-    <w:unhideWhenUsed/>
-    <w:rsid w:val="00DB6982"/>
-    <w:rPr>
-      <w:rFonts w:asciiTheme="majorHAnsi" w:eastAsiaTheme="majorEastAsia" w:hAnsiTheme="majorHAnsi" w:cstheme="majorBidi"/>
-      <w:sz w:val="18"/>
-      <w:szCs w:val="18"/>
-    </w:rPr>
-  </w:style>
-  <w:style w:type="character" w:customStyle="1" w:styleId="Char1">
-    <w:name w:val="풍선 도움말 텍스트 Char"/>
-    <w:basedOn w:val="a0"/>
-    <w:link w:val="af5"/>
-    <w:uiPriority w:val="99"/>
-    <w:semiHidden/>
-    <w:rsid w:val="00DB6982"/>
-    <w:rPr>
-      <w:rFonts w:asciiTheme="majorHAnsi" w:eastAsiaTheme="majorEastAsia" w:hAnsiTheme="majorHAnsi" w:cstheme="majorBidi"/>
-      <w:sz w:val="18"/>
-      <w:szCs w:val="18"/>
-    </w:rPr>
-  </w:style>
-</w:styles>
-</file>
-
-<file path=word/stylesWithEffects.xml><?xml version="1.0" encoding="utf-8"?>
-<w:styles xmlns:wpc="http://schemas.microsoft.com/office/word/2010/wordprocessingCanvas" xmlns:mc="http://schemas.openxmlformats.org/markup-compatibility/2006" xmlns:o="urn:schemas-microsoft-com:office:office" xmlns:r="http://schemas.openxmlformats.org/officeDocument/2006/relationships" xmlns:m="http://schemas.openxmlformats.org/officeDocument/2006/math" xmlns:v="urn:schemas-microsoft-com:vml" xmlns:wp14="http://schemas.microsoft.com/office/word/2010/wordprocessingDrawing" xmlns:wp="http://schemas.openxmlformats.org/drawingml/2006/wordprocessingDrawing" xmlns:w10="urn:schemas-microsoft-com:office:word" xmlns:w="http://schemas.openxmlformats.org/wordprocessingml/2006/main" xmlns:w14="http://schemas.microsoft.com/office/word/2010/wordml" xmlns:wpg="http://schemas.microsoft.com/office/word/2010/wordprocessingGroup" xmlns:wpi="http://schemas.microsoft.com/office/word/2010/wordprocessingInk" xmlns:wne="http://schemas.microsoft.com/office/word/2006/wordml" xmlns:wps="http://schemas.microsoft.com/office/word/2010/wordprocessingShape" mc:Ignorable="w14 wp14">
-  <w:docDefaults>
-    <w:rPrDefault>
-      <w:rPr>
-        <w:rFonts w:ascii="Times New Roman" w:eastAsiaTheme="minorEastAsia" w:hAnsi="Times New Roman" w:cs="Times New Roman"/>
-        <w:lang w:val="en-US" w:eastAsia="ko-KR" w:bidi="ar-SA"/>
-      </w:rPr>
-    </w:rPrDefault>
-    <w:pPrDefault/>
-  </w:docDefaults>
-  <w:latentStyles w:defLockedState="0" w:defUIPriority="99" w:defSemiHidden="1" w:defUnhideWhenUsed="1" w:defQFormat="0" w:count="267">
-    <w:lsdException w:name="Normal" w:semiHidden="0" w:uiPriority="0" w:unhideWhenUsed="0" w:qFormat="1"/>
-    <w:lsdException w:name="heading 1" w:semiHidden="0" w:uiPriority="9" w:unhideWhenUsed="0" w:qFormat="1"/>
-    <w:lsdException w:name="heading 2" w:uiPriority="9" w:qFormat="1"/>
-    <w:lsdException w:name="heading 3" w:uiPriority="9" w:qFormat="1"/>
-    <w:lsdException w:name="heading 4" w:uiPriority="9" w:qFormat="1"/>
-    <w:lsdException w:name="heading 5" w:uiPriority="9" w:qFormat="1"/>
-    <w:lsdException w:name="heading 6" w:uiPriority="9" w:qFormat="1"/>
-    <w:lsdException w:name="heading 7" w:uiPriority="9" w:qFormat="1"/>
-    <w:lsdException w:name="heading 8" w:uiPriority="9" w:qFormat="1"/>
-    <w:lsdException w:name="heading 9" w:uiPriority="9" w:qFormat="1"/>
-    <w:lsdException w:name="toc 1" w:uiPriority="39"/>
-    <w:lsdException w:name="toc 2" w:uiPriority="39"/>
-    <w:lsdException w:name="toc 3" w:uiPriority="39"/>
-    <w:lsdException w:name="toc 4" w:uiPriority="39"/>
-    <w:lsdException w:name="toc 5" w:uiPriority="39"/>
-    <w:lsdException w:name="toc 6" w:uiPriority="39"/>
-    <w:lsdException w:name="toc 7" w:uiPriority="39"/>
-    <w:lsdException w:name="toc 8" w:uiPriority="39"/>
-    <w:lsdException w:name="toc 9" w:uiPriority="39"/>
-    <w:lsdException w:name="caption" w:uiPriority="35" w:qFormat="1"/>
-    <w:lsdException w:name="Title" w:semiHidden="0" w:uiPriority="10" w:unhideWhenUsed="0" w:qFormat="1"/>
-    <w:lsdException w:name="Default Paragraph Font" w:uiPriority="1"/>
-    <w:lsdException w:name="Subtitle" w:semiHidden="0" w:uiPriority="11" w:unhideWhenUsed="0" w:qFormat="1"/>
-    <w:lsdException w:name="Strong" w:semiHidden="0" w:uiPriority="22" w:unhideWhenUsed="0" w:qFormat="1"/>
-    <w:lsdException w:name="Emphasis" w:semiHidden="0" w:uiPriority="20" w:unhideWhenUsed="0" w:qFormat="1"/>
-    <w:lsdException w:name="Table Grid" w:semiHidden="0" w:uiPriority="39" w:unhideWhenUsed="0"/>
-    <w:lsdException w:name="Placeholder Text" w:unhideWhenUsed="0"/>
-    <w:lsdException w:name="No Spacing" w:semiHidden="0" w:uiPriority="1" w:unhideWhenUsed="0" w:qFormat="1"/>
-    <w:lsdException w:name="Light Shading" w:semiHidden="0" w:uiPriority="60" w:unhideWhenUsed="0"/>
-    <w:lsdException w:name="Light List" w:semiHidden="0" w:uiPriority="61" w:unhideWhenUsed="0"/>
-    <w:lsdException w:name="Light Grid" w:semiHidden="0" w:uiPriority="62" w:unhideWhenUsed="0"/>
-    <w:lsdException w:name="Medium Shading 1" w:semiHidden="0" w:uiPriority="63" w:unhideWhenUsed="0"/>
-    <w:lsdException w:name="Medium Shading 2" w:semiHidden="0" w:uiPriority="64" w:unhideWhenUsed="0"/>
-    <w:lsdException w:name="Medium List 1" w:semiHidden="0" w:uiPriority="65" w:unhideWhenUsed="0"/>
-    <w:lsdException w:name="Medium List 2" w:semiHidden="0" w:uiPriority="66" w:unhideWhenUsed="0"/>
-    <w:lsdException w:name="Medium Grid 1" w:semiHidden="0" w:uiPriority="67" w:unhideWhenUsed="0"/>
-    <w:lsdException w:name="Medium Grid 2" w:semiHidden="0" w:uiPriority="68" w:unhideWhenUsed="0"/>
-    <w:lsdException w:name="Medium Grid 3" w:semiHidden="0" w:uiPriority="69" w:unhideWhenUsed="0"/>
-    <w:lsdException w:name="Dark List" w:semiHidden="0" w:uiPriority="70" w:unhideWhenUsed="0"/>
-    <w:lsdException w:name="Colorful Shading" w:semiHidden="0" w:uiPriority="71" w:unhideWhenUsed="0"/>
-    <w:lsdException w:name="Colorful List" w:semiHidden="0" w:uiPriority="72" w:unhideWhenUsed="0"/>
-    <w:lsdException w:name="Colorful Grid" w:semiHidden="0" w:uiPriority="73" w:unhideWhenUsed="0"/>
-    <w:lsdException w:name="Light Shading Accent 1" w:semiHidden="0" w:uiPriority="60" w:unhideWhenUsed="0"/>
-    <w:lsdException w:name="Light List Accent 1" w:semiHidden="0" w:uiPriority="61" w:unhideWhenUsed="0"/>
-    <w:lsdException w:name="Light Grid Accent 1" w:semiHidden="0" w:uiPriority="62" w:unhideWhenUsed="0"/>
-    <w:lsdException w:name="Medium Shading 1 Accent 1" w:semiHidden="0" w:uiPriority="63" w:unhideWhenUsed="0"/>
-    <w:lsdException w:name="Medium Shading 2 Accent 1" w:semiHidden="0" w:uiPriority="64" w:unhideWhenUsed="0"/>
-    <w:lsdException w:name="Medium List 1 Accent 1" w:semiHidden="0" w:uiPriority="65" w:unhideWhenUsed="0"/>
-    <w:lsdException w:name="Revision" w:unhideWhenUsed="0"/>
-    <w:lsdException w:name="List Paragraph" w:semiHidden="0" w:uiPriority="34" w:unhideWhenUsed="0" w:qFormat="1"/>
-    <w:lsdException w:name="Quote" w:semiHidden="0" w:uiPriority="29" w:unhideWhenUsed="0" w:qFormat="1"/>
-    <w:lsdException w:name="Intense Quote" w:semiHidden="0" w:uiPriority="30" w:unhideWhenUsed="0" w:qFormat="1"/>
-    <w:lsdException w:name="Medium List 2 Accent 1" w:semiHidden="0" w:uiPriority="66" w:unhideWhenUsed="0"/>
-    <w:lsdException w:name="Medium Grid 1 Accent 1" w:semiHidden="0" w:uiPriority="67" w:unhideWhenUsed="0"/>
-    <w:lsdException w:name="Medium Grid 2 Accent 1" w:semiHidden="0" w:uiPriority="68" w:unhideWhenUsed="0"/>
-    <w:lsdException w:name="Medium Grid 3 Accent 1" w:semiHidden="0" w:uiPriority="69" w:unhideWhenUsed="0"/>
-    <w:lsdException w:name="Dark List Accent 1" w:semiHidden="0" w:uiPriority="70" w:unhideWhenUsed="0"/>
-    <w:lsdException w:name="Colorful Shading Accent 1" w:semiHidden="0" w:uiPriority="71" w:unhideWhenUsed="0"/>
-    <w:lsdException w:name="Colorful List Accent 1" w:semiHidden="0" w:uiPriority="72" w:unhideWhenUsed="0"/>
-    <w:lsdException w:name="Colorful Grid Accent 1" w:semiHidden="0" w:uiPriority="73" w:unhideWhenUsed="0"/>
-    <w:lsdException w:name="Light Shading Accent 2" w:semiHidden="0" w:uiPriority="60" w:unhideWhenUsed="0"/>
-    <w:lsdException w:name="Light List Accent 2" w:semiHidden="0" w:uiPriority="61" w:unhideWhenUsed="0"/>
-    <w:lsdException w:name="Light Grid Accent 2" w:semiHidden="0" w:uiPriority="62" w:unhideWhenUsed="0"/>
-    <w:lsdException w:name="Medium Shading 1 Accent 2" w:semiHidden="0" w:uiPriority="63" w:unhideWhenUsed="0"/>
-    <w:lsdException w:name="Medium Shading 2 Accent 2" w:semiHidden="0" w:uiPriority="64" w:unhideWhenUsed="0"/>
-    <w:lsdException w:name="Medium List 1 Accent 2" w:semiHidden="0" w:uiPriority="65" w:unhideWhenUsed="0"/>
-    <w:lsdException w:name="Medium List 2 Accent 2" w:semiHidden="0" w:uiPriority="66" w:unhideWhenUsed="0"/>
-    <w:lsdException w:name="Medium Grid 1 Accent 2" w:semiHidden="0" w:uiPriority="67" w:unhideWhenUsed="0"/>
-    <w:lsdException w:name="Medium Grid 2 Accent 2" w:semiHidden="0" w:uiPriority="68" w:unhideWhenUsed="0"/>
-    <w:lsdException w:name="Medium Grid 3 Accent 2" w:semiHidden="0" w:uiPriority="69" w:unhideWhenUsed="0"/>
-    <w:lsdException w:name="Dark List Accent 2" w:semiHidden="0" w:uiPriority="70" w:unhideWhenUsed="0"/>
-    <w:lsdException w:name="Colorful Shading Accent 2" w:semiHidden="0" w:uiPriority="71" w:unhideWhenUsed="0"/>
-    <w:lsdException w:name="Colorful List Accent 2" w:semiHidden="0" w:uiPriority="72" w:unhideWhenUsed="0"/>
-    <w:lsdException w:name="Colorful Grid Accent 2" w:semiHidden="0" w:uiPriority="73" w:unhideWhenUsed="0"/>
-    <w:lsdException w:name="Light Shading Accent 3" w:semiHidden="0" w:uiPriority="60" w:unhideWhenUsed="0"/>
-    <w:lsdException w:name="Light List Accent 3" w:semiHidden="0" w:uiPriority="61" w:unhideWhenUsed="0"/>
-    <w:lsdException w:name="Light Grid Accent 3" w:semiHidden="0" w:uiPriority="62" w:unhideWhenUsed="0"/>
-    <w:lsdException w:name="Medium Shading 1 Accent 3" w:semiHidden="0" w:uiPriority="63" w:unhideWhenUsed="0"/>
-    <w:lsdException w:name="Medium Shading 2 Accent 3" w:semiHidden="0" w:uiPriority="64" w:unhideWhenUsed="0"/>
-    <w:lsdException w:name="Medium List 1 Accent 3" w:semiHidden="0" w:uiPriority="65" w:unhideWhenUsed="0"/>
-    <w:lsdException w:name="Medium List 2 Accent 3" w:semiHidden="0" w:uiPriority="66" w:unhideWhenUsed="0"/>
-    <w:lsdException w:name="Medium Grid 1 Accent 3" w:semiHidden="0" w:uiPriority="67" w:unhideWhenUsed="0"/>
-    <w:lsdException w:name="Medium Grid 2 Accent 3" w:semiHidden="0" w:uiPriority="68" w:unhideWhenUsed="0"/>
-    <w:lsdException w:name="Medium Grid 3 Accent 3" w:semiHidden="0" w:uiPriority="69" w:unhideWhenUsed="0"/>
-    <w:lsdException w:name="Dark List Accent 3" w:semiHidden="0" w:uiPriority="70" w:unhideWhenUsed="0"/>
-    <w:lsdException w:name="Colorful Shading Accent 3" w:semiHidden="0" w:uiPriority="71" w:unhideWhenUsed="0"/>
-    <w:lsdException w:name="Colorful List Accent 3" w:semiHidden="0" w:uiPriority="72" w:unhideWhenUsed="0"/>
-    <w:lsdException w:name="Colorful Grid Accent 3" w:semiHidden="0" w:uiPriority="73" w:unhideWhenUsed="0"/>
-    <w:lsdException w:name="Light Shading Accent 4" w:semiHidden="0" w:uiPriority="60" w:unhideWhenUsed="0"/>
-    <w:lsdException w:name="Light List Accent 4" w:semiHidden="0" w:uiPriority="61" w:unhideWhenUsed="0"/>
-    <w:lsdException w:name="Light Grid Accent 4" w:semiHidden="0" w:uiPriority="62" w:unhideWhenUsed="0"/>
-    <w:lsdException w:name="Medium Shading 1 Accent 4" w:semiHidden="0" w:uiPriority="63" w:unhideWhenUsed="0"/>
-    <w:lsdException w:name="Medium Shading 2 Accent 4" w:semiHidden="0" w:uiPriority="64" w:unhideWhenUsed="0"/>
-    <w:lsdException w:name="Medium List 1 Accent 4" w:semiHidden="0" w:uiPriority="65" w:unhideWhenUsed="0"/>
-    <w:lsdException w:name="Medium List 2 Accent 4" w:semiHidden="0" w:uiPriority="66" w:unhideWhenUsed="0"/>
-    <w:lsdException w:name="Medium Grid 1 Accent 4" w:semiHidden="0" w:uiPriority="67" w:unhideWhenUsed="0"/>
-    <w:lsdException w:name="Medium Grid 2 Accent 4" w:semiHidden="0" w:uiPriority="68" w:unhideWhenUsed="0"/>
-    <w:lsdException w:name="Medium Grid 3 Accent 4" w:semiHidden="0" w:uiPriority="69" w:unhideWhenUsed="0"/>
-    <w:lsdException w:name="Dark List Accent 4" w:semiHidden="0" w:uiPriority="70" w:unhideWhenUsed="0"/>
-    <w:lsdException w:name="Colorful Shading Accent 4" w:semiHidden="0" w:uiPriority="71" w:unhideWhenUsed="0"/>
-    <w:lsdException w:name="Colorful List Accent 4" w:semiHidden="0" w:uiPriority="72" w:unhideWhenUsed="0"/>
-    <w:lsdException w:name="Colorful Grid Accent 4" w:semiHidden="0" w:uiPriority="73" w:unhideWhenUsed="0"/>
-    <w:lsdException w:name="Light Shading Accent 5" w:semiHidden="0" w:uiPriority="60" w:unhideWhenUsed="0"/>
-    <w:lsdException w:name="Light List Accent 5" w:semiHidden="0" w:uiPriority="61" w:unhideWhenUsed="0"/>
-    <w:lsdException w:name="Light Grid Accent 5" w:semiHidden="0" w:uiPriority="62" w:unhideWhenUsed="0"/>
-    <w:lsdException w:name="Medium Shading 1 Accent 5" w:semiHidden="0" w:uiPriority="63" w:unhideWhenUsed="0"/>
-    <w:lsdException w:name="Medium Shading 2 Accent 5" w:semiHidden="0" w:uiPriority="64" w:unhideWhenUsed="0"/>
-    <w:lsdException w:name="Medium List 1 Accent 5" w:semiHidden="0" w:uiPriority="65" w:unhideWhenUsed="0"/>
-    <w:lsdException w:name="Medium List 2 Accent 5" w:semiHidden="0" w:uiPriority="66" w:unhideWhenUsed="0"/>
-    <w:lsdException w:name="Medium Grid 1 Accent 5" w:semiHidden="0" w:uiPriority="67" w:unhideWhenUsed="0"/>
-    <w:lsdException w:name="Medium Grid 2 Accent 5" w:semiHidden="0" w:uiPriority="68" w:unhideWhenUsed="0"/>
-    <w:lsdException w:name="Medium Grid 3 Accent 5" w:semiHidden="0" w:uiPriority="69" w:unhideWhenUsed="0"/>
-    <w:lsdException w:name="Dark List Accent 5" w:semiHidden="0" w:uiPriority="70" w:unhideWhenUsed="0"/>
-    <w:lsdException w:name="Colorful Shading Accent 5" w:semiHidden="0" w:uiPriority="71" w:unhideWhenUsed="0"/>
-    <w:lsdException w:name="Colorful List Accent 5" w:semiHidden="0" w:uiPriority="72" w:unhideWhenUsed="0"/>
-    <w:lsdException w:name="Colorful Grid Accent 5" w:semiHidden="0" w:uiPriority="73" w:unhideWhenUsed="0"/>
-    <w:lsdException w:name="Light Shading Accent 6" w:semiHidden="0" w:uiPriority="60" w:unhideWhenUsed="0"/>
-    <w:lsdException w:name="Light List Accent 6" w:semiHidden="0" w:uiPriority="61" w:unhideWhenUsed="0"/>
-    <w:lsdException w:name="Light Grid Accent 6" w:semiHidden="0" w:uiPriority="62" w:unhideWhenUsed="0"/>
-    <w:lsdException w:name="Medium Shading 1 Accent 6" w:semiHidden="0" w:uiPriority="63" w:unhideWhenUsed="0"/>
-    <w:lsdException w:name="Medium Shading 2 Accent 6" w:semiHidden="0" w:uiPriority="64" w:unhideWhenUsed="0"/>
-    <w:lsdException w:name="Medium List 1 Accent 6" w:semiHidden="0" w:uiPriority="65" w:unhideWhenUsed="0"/>
-    <w:lsdException w:name="Medium List 2 Accent 6" w:semiHidden="0" w:uiPriority="66" w:unhideWhenUsed="0"/>
-    <w:lsdException w:name="Medium Grid 1 Accent 6" w:semiHidden="0" w:uiPriority="67" w:unhideWhenUsed="0"/>
-    <w:lsdException w:name="Medium Grid 2 Accent 6" w:semiHidden="0" w:uiPriority="68" w:unhideWhenUsed="0"/>
-    <w:lsdException w:name="Medium Grid 3 Accent 6" w:semiHidden="0" w:uiPriority="69" w:unhideWhenUsed="0"/>
-    <w:lsdException w:name="Dark List Accent 6" w:semiHidden="0" w:uiPriority="70" w:unhideWhenUsed="0"/>
-    <w:lsdException w:name="Colorful Shading Accent 6" w:semiHidden="0" w:uiPriority="71" w:unhideWhenUsed="0"/>
-    <w:lsdException w:name="Colorful List Accent 6" w:semiHidden="0" w:uiPriority="72" w:unhideWhenUsed="0"/>
-    <w:lsdException w:name="Colorful Grid Accent 6" w:semiHidden="0" w:uiPriority="73" w:unhideWhenUsed="0"/>
-    <w:lsdException w:name="Subtle Emphasis" w:semiHidden="0" w:uiPriority="19" w:unhideWhenUsed="0" w:qFormat="1"/>
-    <w:lsdException w:name="Intense Emphasis" w:semiHidden="0" w:uiPriority="21" w:unhideWhenUsed="0" w:qFormat="1"/>
-    <w:lsdException w:name="Subtle Reference" w:semiHidden="0" w:uiPriority="31" w:unhideWhenUsed="0" w:qFormat="1"/>
-    <w:lsdException w:name="Intense Reference" w:semiHidden="0" w:uiPriority="32" w:unhideWhenUsed="0" w:qFormat="1"/>
-    <w:lsdException w:name="Book Title" w:semiHidden="0" w:uiPriority="33" w:unhideWhenUsed="0" w:qFormat="1"/>
-    <w:lsdException w:name="Bibliography" w:uiPriority="37"/>
-    <w:lsdException w:name="TOC Heading" w:uiPriority="39" w:qFormat="1"/>
-  </w:latentStyles>
-  <w:style w:type="paragraph" w:default="1" w:styleId="a">
-    <w:name w:val="Normal"/>
-    <w:qFormat/>
-  </w:style>
-  <w:style w:type="paragraph" w:styleId="1">
-    <w:name w:val="heading 1"/>
-    <w:basedOn w:val="a"/>
-    <w:next w:val="a"/>
-    <w:uiPriority w:val="9"/>
-    <w:qFormat/>
-    <w:pPr>
-      <w:keepNext/>
-      <w:keepLines/>
-      <w:spacing w:before="480" w:after="120"/>
-      <w:outlineLvl w:val="0"/>
-    </w:pPr>
-    <w:rPr>
-      <w:b/>
-      <w:sz w:val="48"/>
-      <w:szCs w:val="48"/>
-    </w:rPr>
-  </w:style>
-  <w:style w:type="paragraph" w:styleId="2">
-    <w:name w:val="heading 2"/>
-    <w:basedOn w:val="a"/>
-    <w:next w:val="a"/>
-    <w:uiPriority w:val="9"/>
-    <w:semiHidden/>
-    <w:unhideWhenUsed/>
-    <w:qFormat/>
-    <w:pPr>
-      <w:keepNext/>
-      <w:keepLines/>
-      <w:spacing w:before="360" w:after="80"/>
-      <w:outlineLvl w:val="1"/>
-    </w:pPr>
-    <w:rPr>
-      <w:b/>
-      <w:sz w:val="36"/>
-      <w:szCs w:val="36"/>
-    </w:rPr>
-  </w:style>
-  <w:style w:type="paragraph" w:styleId="3">
-    <w:name w:val="heading 3"/>
-    <w:basedOn w:val="a"/>
-    <w:next w:val="a"/>
-    <w:uiPriority w:val="9"/>
-    <w:semiHidden/>
-    <w:unhideWhenUsed/>
-    <w:qFormat/>
-    <w:pPr>
-      <w:keepNext/>
-      <w:keepLines/>
-      <w:spacing w:before="280" w:after="80"/>
-      <w:outlineLvl w:val="2"/>
-    </w:pPr>
-    <w:rPr>
-      <w:b/>
-      <w:sz w:val="28"/>
-      <w:szCs w:val="28"/>
-    </w:rPr>
-  </w:style>
-  <w:style w:type="paragraph" w:styleId="4">
-    <w:name w:val="heading 4"/>
-    <w:basedOn w:val="a"/>
-    <w:next w:val="a"/>
-    <w:uiPriority w:val="9"/>
-    <w:semiHidden/>
-    <w:unhideWhenUsed/>
-    <w:qFormat/>
-    <w:pPr>
-      <w:keepNext/>
-      <w:keepLines/>
-      <w:spacing w:before="240" w:after="40"/>
-      <w:outlineLvl w:val="3"/>
-    </w:pPr>
-    <w:rPr>
-      <w:b/>
-      <w:sz w:val="24"/>
-      <w:szCs w:val="24"/>
-    </w:rPr>
-  </w:style>
-  <w:style w:type="paragraph" w:styleId="5">
-    <w:name w:val="heading 5"/>
-    <w:basedOn w:val="a"/>
-    <w:next w:val="a"/>
-    <w:uiPriority w:val="9"/>
-    <w:semiHidden/>
-    <w:unhideWhenUsed/>
-    <w:qFormat/>
-    <w:pPr>
-      <w:keepNext/>
-      <w:keepLines/>
-      <w:spacing w:before="220" w:after="40"/>
-      <w:outlineLvl w:val="4"/>
-    </w:pPr>
-    <w:rPr>
-      <w:b/>
-      <w:sz w:val="22"/>
-      <w:szCs w:val="22"/>
-    </w:rPr>
-  </w:style>
-  <w:style w:type="paragraph" w:styleId="6">
-    <w:name w:val="heading 6"/>
-    <w:basedOn w:val="a"/>
-    <w:next w:val="a"/>
-    <w:uiPriority w:val="9"/>
-    <w:semiHidden/>
-    <w:unhideWhenUsed/>
-    <w:qFormat/>
-    <w:pPr>
-      <w:keepNext/>
-      <w:keepLines/>
-      <w:spacing w:before="200" w:after="40"/>
-      <w:outlineLvl w:val="5"/>
-    </w:pPr>
-    <w:rPr>
-      <w:b/>
-    </w:rPr>
-  </w:style>
-  <w:style w:type="character" w:default="1" w:styleId="a0">
-    <w:name w:val="Default Paragraph Font"/>
-    <w:uiPriority w:val="1"/>
-    <w:semiHidden/>
-    <w:unhideWhenUsed/>
-  </w:style>
-  <w:style w:type="table" w:default="1" w:styleId="a1">
-    <w:name w:val="Normal Table"/>
-    <w:uiPriority w:val="99"/>
-    <w:semiHidden/>
-    <w:unhideWhenUsed/>
-    <w:tblPr>
-      <w:tblInd w:w="0" w:type="dxa"/>
-      <w:tblCellMar>
-        <w:top w:w="0" w:type="dxa"/>
-        <w:left w:w="108" w:type="dxa"/>
-        <w:bottom w:w="0" w:type="dxa"/>
-        <w:right w:w="108" w:type="dxa"/>
-      </w:tblCellMar>
-    </w:tblPr>
-  </w:style>
-  <w:style w:type="numbering" w:default="1" w:styleId="a2">
-    <w:name w:val="No List"/>
-    <w:uiPriority w:val="99"/>
-    <w:semiHidden/>
-    <w:unhideWhenUsed/>
-  </w:style>
-  <w:style w:type="table" w:customStyle="1" w:styleId="TableNormal">
-    <w:name w:val="Table Normal"/>
-    <w:tblPr>
-      <w:tblCellMar>
-        <w:top w:w="0" w:type="dxa"/>
-        <w:left w:w="0" w:type="dxa"/>
-        <w:bottom w:w="0" w:type="dxa"/>
-        <w:right w:w="0" w:type="dxa"/>
-      </w:tblCellMar>
-    </w:tblPr>
-  </w:style>
-  <w:style w:type="paragraph" w:styleId="a3">
-    <w:name w:val="Title"/>
-    <w:basedOn w:val="a"/>
-    <w:next w:val="a"/>
-    <w:uiPriority w:val="10"/>
-    <w:qFormat/>
-    <w:pPr>
-      <w:keepNext/>
-      <w:keepLines/>
-      <w:spacing w:before="480" w:after="120"/>
-    </w:pPr>
-    <w:rPr>
-      <w:b/>
-      <w:sz w:val="72"/>
-      <w:szCs w:val="72"/>
-    </w:rPr>
-  </w:style>
-  <w:style w:type="paragraph" w:styleId="a4">
-    <w:name w:val="Subtitle"/>
-    <w:basedOn w:val="a"/>
-    <w:next w:val="a"/>
-    <w:uiPriority w:val="11"/>
-    <w:qFormat/>
-    <w:pPr>
-      <w:keepNext/>
-      <w:keepLines/>
-      <w:spacing w:before="360" w:after="80"/>
-    </w:pPr>
-    <w:rPr>
-      <w:rFonts w:ascii="Georgia" w:eastAsia="Georgia" w:hAnsi="Georgia" w:cs="Georgia"/>
-      <w:i/>
-      <w:color w:val="666666"/>
-      <w:sz w:val="48"/>
-      <w:szCs w:val="48"/>
-    </w:rPr>
-  </w:style>
-  <w:style w:type="table" w:customStyle="1" w:styleId="a5">
-    <w:basedOn w:val="TableNormal"/>
-    <w:tblPr>
-      <w:tblStyleRowBandSize w:val="1"/>
-      <w:tblStyleColBandSize w:val="1"/>
-      <w:tblCellMar>
-        <w:top w:w="0" w:type="dxa"/>
-        <w:left w:w="99" w:type="dxa"/>
-        <w:bottom w:w="0" w:type="dxa"/>
-        <w:right w:w="99" w:type="dxa"/>
-      </w:tblCellMar>
-    </w:tblPr>
-  </w:style>
-  <w:style w:type="table" w:customStyle="1" w:styleId="a6">
-    <w:basedOn w:val="TableNormal"/>
-    <w:tblPr>
-      <w:tblStyleRowBandSize w:val="1"/>
-      <w:tblStyleColBandSize w:val="1"/>
-      <w:tblCellMar>
-        <w:top w:w="100" w:type="dxa"/>
-        <w:left w:w="100" w:type="dxa"/>
-        <w:bottom w:w="100" w:type="dxa"/>
-        <w:right w:w="100" w:type="dxa"/>
-      </w:tblCellMar>
-    </w:tblPr>
-  </w:style>
-  <w:style w:type="table" w:customStyle="1" w:styleId="a7">
-    <w:basedOn w:val="TableNormal"/>
-    <w:tblPr>
-      <w:tblStyleRowBandSize w:val="1"/>
-      <w:tblStyleColBandSize w:val="1"/>
-      <w:tblCellMar>
-        <w:top w:w="100" w:type="dxa"/>
-        <w:left w:w="100" w:type="dxa"/>
-        <w:bottom w:w="100" w:type="dxa"/>
-        <w:right w:w="100" w:type="dxa"/>
-      </w:tblCellMar>
-    </w:tblPr>
-  </w:style>
-  <w:style w:type="paragraph" w:styleId="a8">
-    <w:name w:val="List Paragraph"/>
-    <w:basedOn w:val="a"/>
-    <w:uiPriority w:val="34"/>
-    <w:qFormat/>
-    <w:rsid w:val="006A1F39"/>
-    <w:pPr>
-      <w:ind w:leftChars="400" w:left="800"/>
-    </w:pPr>
-  </w:style>
-  <w:style w:type="paragraph" w:customStyle="1" w:styleId="a9">
-    <w:name w:val="요약"/>
-    <w:basedOn w:val="a"/>
-    <w:rsid w:val="00504551"/>
-    <w:pPr>
-      <w:widowControl w:val="0"/>
-      <w:wordWrap w:val="0"/>
-      <w:spacing w:line="264" w:lineRule="auto"/>
-      <w:ind w:left="851" w:right="851"/>
-      <w:jc w:val="both"/>
-    </w:pPr>
-    <w:rPr>
-      <w:rFonts w:eastAsia="바탕체"/>
-      <w:kern w:val="2"/>
-      <w:sz w:val="18"/>
-    </w:rPr>
-  </w:style>
-  <w:style w:type="paragraph" w:customStyle="1" w:styleId="aa">
-    <w:name w:val="논문 내용"/>
-    <w:basedOn w:val="a"/>
-    <w:rsid w:val="007A4CF9"/>
-    <w:pPr>
-      <w:widowControl w:val="0"/>
-      <w:wordWrap w:val="0"/>
-      <w:ind w:firstLine="227"/>
-      <w:jc w:val="both"/>
-    </w:pPr>
-    <w:rPr>
-      <w:rFonts w:eastAsia="바탕체"/>
-      <w:kern w:val="2"/>
-    </w:rPr>
-  </w:style>
-  <w:style w:type="character" w:styleId="ab">
-    <w:name w:val="Placeholder Text"/>
-    <w:basedOn w:val="a0"/>
-    <w:uiPriority w:val="99"/>
-    <w:semiHidden/>
-    <w:rsid w:val="00ED155C"/>
-    <w:rPr>
-      <w:color w:val="808080"/>
-    </w:rPr>
-  </w:style>
-  <w:style w:type="paragraph" w:customStyle="1" w:styleId="ac">
-    <w:name w:val="참고문헌"/>
-    <w:basedOn w:val="aa"/>
-    <w:rsid w:val="00EA417F"/>
-    <w:pPr>
-      <w:ind w:firstLine="0"/>
-    </w:pPr>
-  </w:style>
-  <w:style w:type="paragraph" w:customStyle="1" w:styleId="ad">
-    <w:name w:val="국문 제목"/>
-    <w:basedOn w:val="a"/>
-    <w:rsid w:val="00AB5C54"/>
-    <w:pPr>
-      <w:widowControl w:val="0"/>
-      <w:wordWrap w:val="0"/>
-      <w:spacing w:before="120" w:line="264" w:lineRule="auto"/>
-      <w:ind w:left="851" w:right="851"/>
-      <w:jc w:val="center"/>
-    </w:pPr>
-    <w:rPr>
-      <w:rFonts w:eastAsia="바탕체"/>
-      <w:b/>
-      <w:kern w:val="2"/>
-      <w:sz w:val="40"/>
-    </w:rPr>
-  </w:style>
-  <w:style w:type="paragraph" w:customStyle="1" w:styleId="ae">
-    <w:name w:val="국문 저자명"/>
-    <w:basedOn w:val="a"/>
-    <w:rsid w:val="00AB5C54"/>
-    <w:pPr>
-      <w:widowControl w:val="0"/>
-      <w:wordWrap w:val="0"/>
-      <w:ind w:left="851" w:right="851"/>
-      <w:jc w:val="center"/>
-    </w:pPr>
-    <w:rPr>
-      <w:rFonts w:eastAsia="바탕체"/>
-      <w:kern w:val="2"/>
-      <w:sz w:val="24"/>
-    </w:rPr>
-  </w:style>
-  <w:style w:type="paragraph" w:customStyle="1" w:styleId="af">
-    <w:name w:val="영문 제목"/>
-    <w:basedOn w:val="a"/>
-    <w:rsid w:val="00AB5C54"/>
-    <w:pPr>
-      <w:widowControl w:val="0"/>
-      <w:wordWrap w:val="0"/>
-      <w:spacing w:before="120" w:line="264" w:lineRule="auto"/>
-      <w:ind w:left="851" w:right="851"/>
-      <w:jc w:val="center"/>
-    </w:pPr>
-    <w:rPr>
-      <w:rFonts w:eastAsia="바탕체"/>
-      <w:b/>
-      <w:kern w:val="2"/>
-      <w:sz w:val="36"/>
-    </w:rPr>
-  </w:style>
-  <w:style w:type="paragraph" w:customStyle="1" w:styleId="af0">
-    <w:name w:val="영문 저자명"/>
-    <w:basedOn w:val="a"/>
-    <w:rsid w:val="00AB5C54"/>
-    <w:pPr>
-      <w:widowControl w:val="0"/>
-      <w:wordWrap w:val="0"/>
-      <w:ind w:left="851" w:right="851"/>
-      <w:jc w:val="center"/>
-    </w:pPr>
-    <w:rPr>
-      <w:rFonts w:eastAsia="바탕체"/>
-      <w:kern w:val="2"/>
-      <w:sz w:val="24"/>
-    </w:rPr>
-  </w:style>
-  <w:style w:type="paragraph" w:customStyle="1" w:styleId="af1">
-    <w:name w:val="바탕글"/>
-    <w:basedOn w:val="a"/>
-    <w:rsid w:val="00AB5C54"/>
-    <w:pPr>
-      <w:widowControl w:val="0"/>
-      <w:shd w:val="clear" w:color="auto" w:fill="FFFFFF"/>
-      <w:wordWrap w:val="0"/>
-      <w:autoSpaceDE w:val="0"/>
-      <w:autoSpaceDN w:val="0"/>
-      <w:snapToGrid w:val="0"/>
-      <w:spacing w:line="384" w:lineRule="auto"/>
-      <w:jc w:val="both"/>
-      <w:textAlignment w:val="baseline"/>
-    </w:pPr>
-    <w:rPr>
-      <w:rFonts w:ascii="굴림" w:eastAsia="굴림" w:hAnsi="굴림" w:cs="굴림"/>
-      <w:color w:val="000000"/>
-    </w:rPr>
-  </w:style>
-  <w:style w:type="paragraph" w:styleId="af2">
-    <w:name w:val="header"/>
-    <w:basedOn w:val="a"/>
-    <w:link w:val="Char"/>
-    <w:uiPriority w:val="99"/>
-    <w:unhideWhenUsed/>
-    <w:rsid w:val="003D4E90"/>
-    <w:pPr>
-      <w:tabs>
-        <w:tab w:val="center" w:pos="4513"/>
-        <w:tab w:val="right" w:pos="9026"/>
-      </w:tabs>
-      <w:snapToGrid w:val="0"/>
-    </w:pPr>
-  </w:style>
-  <w:style w:type="character" w:customStyle="1" w:styleId="Char">
-    <w:name w:val="머리글 Char"/>
-    <w:basedOn w:val="a0"/>
-    <w:link w:val="af2"/>
-    <w:uiPriority w:val="99"/>
-    <w:rsid w:val="003D4E90"/>
-  </w:style>
-  <w:style w:type="paragraph" w:styleId="af3">
-    <w:name w:val="footer"/>
-    <w:basedOn w:val="a"/>
-    <w:link w:val="Char0"/>
-    <w:uiPriority w:val="99"/>
-    <w:unhideWhenUsed/>
-    <w:rsid w:val="003D4E90"/>
-    <w:pPr>
-      <w:tabs>
-        <w:tab w:val="center" w:pos="4513"/>
-        <w:tab w:val="right" w:pos="9026"/>
-      </w:tabs>
-      <w:snapToGrid w:val="0"/>
-    </w:pPr>
-  </w:style>
-  <w:style w:type="character" w:customStyle="1" w:styleId="Char0">
-    <w:name w:val="바닥글 Char"/>
-    <w:basedOn w:val="a0"/>
-    <w:link w:val="af3"/>
-    <w:uiPriority w:val="99"/>
-    <w:rsid w:val="003D4E90"/>
-  </w:style>
-  <w:style w:type="character" w:styleId="af4">
-    <w:name w:val="Hyperlink"/>
-    <w:basedOn w:val="a0"/>
-    <w:uiPriority w:val="99"/>
-    <w:unhideWhenUsed/>
-    <w:rsid w:val="00FF14FD"/>
-    <w:rPr>
-      <w:color w:val="0000FF" w:themeColor="hyperlink"/>
-      <w:u w:val="single"/>
-    </w:rPr>
-  </w:style>
-  <w:style w:type="character" w:customStyle="1" w:styleId="UnresolvedMention">
-    <w:name w:val="Unresolved Mention"/>
+  <w:style w:type="character" w:customStyle="1" w:styleId="10">
+    <w:name w:val="확인되지 않은 멘션1"/>
     <w:basedOn w:val="a0"/>
     <w:uiPriority w:val="99"/>
     <w:semiHidden/>

</xml_diff>